<commit_message>
more work on report and TOW added
</commit_message>
<xml_diff>
--- a/New Microsoft Word Document.docx
+++ b/New Microsoft Word Document.docx
@@ -2,22 +2,743 @@
 <file path=word/document.xml><?xml version="1.0" encoding="utf-8"?>
 <w:document xmlns:wpc="http://schemas.microsoft.com/office/word/2010/wordprocessingCanvas" xmlns:cx="http://schemas.microsoft.com/office/drawing/2014/chartex" xmlns:cx1="http://schemas.microsoft.com/office/drawing/2015/9/8/chartex" xmlns:cx2="http://schemas.microsoft.com/office/drawing/2015/10/21/chartex" xmlns:cx3="http://schemas.microsoft.com/office/drawing/2016/5/9/chartex" xmlns:cx4="http://schemas.microsoft.com/office/drawing/2016/5/10/chartex" xmlns:cx5="http://schemas.microsoft.com/office/drawing/2016/5/11/chartex" xmlns:cx6="http://schemas.microsoft.com/office/drawing/2016/5/12/chartex" xmlns:cx7="http://schemas.microsoft.com/office/drawing/2016/5/13/chartex" xmlns:cx8="http://schemas.microsoft.com/office/drawing/2016/5/14/chartex" xmlns:mc="http://schemas.openxmlformats.org/markup-compatibility/2006" xmlns:aink="http://schemas.microsoft.com/office/drawing/2016/ink" xmlns:am3d="http://schemas.microsoft.com/office/drawing/2017/model3d" xmlns:o="urn:schemas-microsoft-com:office:office" xmlns:r="http://schemas.openxmlformats.org/officeDocument/2006/relationships" xmlns:m="http://schemas.openxmlformats.org/officeDocument/2006/math" xmlns:v="urn:schemas-microsoft-com:vml" xmlns:wp14="http://schemas.microsoft.com/office/word/2010/wordprocessingDrawing" xmlns:wp="http://schemas.openxmlformats.org/drawingml/2006/wordprocessingDrawing" xmlns:w10="urn:schemas-microsoft-com:office:word" xmlns:w="http://schemas.openxmlformats.org/wordprocessingml/2006/main" xmlns:w14="http://schemas.microsoft.com/office/word/2010/wordml" xmlns:w15="http://schemas.microsoft.com/office/word/2012/wordml" xmlns:w16cid="http://schemas.microsoft.com/office/word/2016/wordml/cid" xmlns:w16se="http://schemas.microsoft.com/office/word/2015/wordml/symex" xmlns:wpg="http://schemas.microsoft.com/office/word/2010/wordprocessingGroup" xmlns:wpi="http://schemas.microsoft.com/office/word/2010/wordprocessingInk" xmlns:wne="http://schemas.microsoft.com/office/word/2006/wordml" xmlns:wps="http://schemas.microsoft.com/office/word/2010/wordprocessingShape" mc:Ignorable="w14 w15 w16se w16cid wp14">
   <w:body>
+    <w:bookmarkStart w:id="0" w:name="_Hlk10139852" w:displacedByCustomXml="next"/>
+    <w:bookmarkEnd w:id="0" w:displacedByCustomXml="next"/>
+    <w:sdt>
+      <w:sdtPr>
+        <w:id w:val="1617868898"/>
+        <w:docPartObj>
+          <w:docPartGallery w:val="Table of Contents"/>
+          <w:docPartUnique/>
+        </w:docPartObj>
+      </w:sdtPr>
+      <w:sdtEndPr>
+        <w:rPr>
+          <w:rFonts w:asciiTheme="minorHAnsi" w:eastAsia="SimSun" w:hAnsiTheme="minorHAnsi" w:cstheme="minorBidi"/>
+          <w:b/>
+          <w:bCs/>
+          <w:noProof/>
+          <w:color w:val="auto"/>
+          <w:sz w:val="22"/>
+          <w:szCs w:val="22"/>
+          <w:lang w:val="en-NZ"/>
+        </w:rPr>
+      </w:sdtEndPr>
+      <w:sdtContent>
+        <w:p>
+          <w:pPr>
+            <w:pStyle w:val="TOCHeading"/>
+            <w:spacing w:line="240" w:lineRule="auto"/>
+          </w:pPr>
+          <w:r>
+            <w:t>Contents</w:t>
+          </w:r>
+        </w:p>
+        <w:p>
+          <w:pPr>
+            <w:pStyle w:val="TOC1"/>
+            <w:tabs>
+              <w:tab w:val="right" w:leader="dot" w:pos="9016"/>
+            </w:tabs>
+            <w:spacing w:line="240" w:lineRule="auto"/>
+            <w:rPr>
+              <w:noProof/>
+            </w:rPr>
+          </w:pPr>
+          <w:r>
+            <w:rPr>
+              <w:b/>
+              <w:bCs/>
+              <w:noProof/>
+            </w:rPr>
+            <w:fldChar w:fldCharType="begin"/>
+          </w:r>
+          <w:r>
+            <w:rPr>
+              <w:b/>
+              <w:bCs/>
+              <w:noProof/>
+            </w:rPr>
+            <w:instrText xml:space="preserve"> TOC \o "1-3" \h \z \u </w:instrText>
+          </w:r>
+          <w:r>
+            <w:rPr>
+              <w:b/>
+              <w:bCs/>
+              <w:noProof/>
+            </w:rPr>
+            <w:fldChar w:fldCharType="separate"/>
+          </w:r>
+          <w:hyperlink w:anchor="_Toc10130648" w:history="1">
+            <w:r>
+              <w:rPr>
+                <w:rStyle w:val="Hyperlink"/>
+                <w:noProof/>
+                <w:lang w:val="en-US"/>
+              </w:rPr>
+              <w:t>Introduction</w:t>
+            </w:r>
+            <w:r>
+              <w:rPr>
+                <w:noProof/>
+                <w:webHidden/>
+              </w:rPr>
+              <w:tab/>
+            </w:r>
+            <w:r>
+              <w:rPr>
+                <w:noProof/>
+                <w:webHidden/>
+              </w:rPr>
+              <w:fldChar w:fldCharType="begin"/>
+            </w:r>
+            <w:r>
+              <w:rPr>
+                <w:noProof/>
+                <w:webHidden/>
+              </w:rPr>
+              <w:instrText xml:space="preserve"> PAGEREF _Toc10130648 \h </w:instrText>
+            </w:r>
+            <w:r>
+              <w:rPr>
+                <w:noProof/>
+                <w:webHidden/>
+              </w:rPr>
+            </w:r>
+            <w:r>
+              <w:rPr>
+                <w:noProof/>
+                <w:webHidden/>
+              </w:rPr>
+              <w:fldChar w:fldCharType="separate"/>
+            </w:r>
+            <w:r>
+              <w:rPr>
+                <w:noProof/>
+                <w:webHidden/>
+              </w:rPr>
+              <w:t>2</w:t>
+            </w:r>
+            <w:r>
+              <w:rPr>
+                <w:noProof/>
+                <w:webHidden/>
+              </w:rPr>
+              <w:fldChar w:fldCharType="end"/>
+            </w:r>
+          </w:hyperlink>
+        </w:p>
+        <w:p>
+          <w:pPr>
+            <w:pStyle w:val="TOC1"/>
+            <w:tabs>
+              <w:tab w:val="right" w:leader="dot" w:pos="9016"/>
+            </w:tabs>
+            <w:spacing w:line="240" w:lineRule="auto"/>
+            <w:rPr>
+              <w:noProof/>
+            </w:rPr>
+          </w:pPr>
+          <w:hyperlink w:anchor="_Toc10130649" w:history="1">
+            <w:r>
+              <w:rPr>
+                <w:rStyle w:val="Hyperlink"/>
+                <w:noProof/>
+                <w:lang w:val="en-US"/>
+              </w:rPr>
+              <w:t>Why do we need fuzzy logic controller on washing machines?</w:t>
+            </w:r>
+            <w:r>
+              <w:rPr>
+                <w:noProof/>
+                <w:webHidden/>
+              </w:rPr>
+              <w:tab/>
+            </w:r>
+            <w:r>
+              <w:rPr>
+                <w:noProof/>
+                <w:webHidden/>
+              </w:rPr>
+              <w:fldChar w:fldCharType="begin"/>
+            </w:r>
+            <w:r>
+              <w:rPr>
+                <w:noProof/>
+                <w:webHidden/>
+              </w:rPr>
+              <w:instrText xml:space="preserve"> PAGEREF _Toc10130649 \h </w:instrText>
+            </w:r>
+            <w:r>
+              <w:rPr>
+                <w:noProof/>
+                <w:webHidden/>
+              </w:rPr>
+            </w:r>
+            <w:r>
+              <w:rPr>
+                <w:noProof/>
+                <w:webHidden/>
+              </w:rPr>
+              <w:fldChar w:fldCharType="separate"/>
+            </w:r>
+            <w:r>
+              <w:rPr>
+                <w:noProof/>
+                <w:webHidden/>
+              </w:rPr>
+              <w:t>2</w:t>
+            </w:r>
+            <w:r>
+              <w:rPr>
+                <w:noProof/>
+                <w:webHidden/>
+              </w:rPr>
+              <w:fldChar w:fldCharType="end"/>
+            </w:r>
+          </w:hyperlink>
+        </w:p>
+        <w:p>
+          <w:pPr>
+            <w:pStyle w:val="TOC1"/>
+            <w:tabs>
+              <w:tab w:val="right" w:leader="dot" w:pos="9016"/>
+            </w:tabs>
+            <w:spacing w:line="240" w:lineRule="auto"/>
+            <w:rPr>
+              <w:noProof/>
+            </w:rPr>
+          </w:pPr>
+          <w:hyperlink w:anchor="_Toc10130650" w:history="1">
+            <w:r>
+              <w:rPr>
+                <w:rStyle w:val="Hyperlink"/>
+                <w:noProof/>
+                <w:lang w:val="en-US"/>
+              </w:rPr>
+              <w:t>Fuzzy logic controller architecture</w:t>
+            </w:r>
+            <w:r>
+              <w:rPr>
+                <w:noProof/>
+                <w:webHidden/>
+              </w:rPr>
+              <w:tab/>
+            </w:r>
+            <w:r>
+              <w:rPr>
+                <w:noProof/>
+                <w:webHidden/>
+              </w:rPr>
+              <w:fldChar w:fldCharType="begin"/>
+            </w:r>
+            <w:r>
+              <w:rPr>
+                <w:noProof/>
+                <w:webHidden/>
+              </w:rPr>
+              <w:instrText xml:space="preserve"> PAGEREF _Toc10130650 \h </w:instrText>
+            </w:r>
+            <w:r>
+              <w:rPr>
+                <w:noProof/>
+                <w:webHidden/>
+              </w:rPr>
+            </w:r>
+            <w:r>
+              <w:rPr>
+                <w:noProof/>
+                <w:webHidden/>
+              </w:rPr>
+              <w:fldChar w:fldCharType="separate"/>
+            </w:r>
+            <w:r>
+              <w:rPr>
+                <w:noProof/>
+                <w:webHidden/>
+              </w:rPr>
+              <w:t>2</w:t>
+            </w:r>
+            <w:r>
+              <w:rPr>
+                <w:noProof/>
+                <w:webHidden/>
+              </w:rPr>
+              <w:fldChar w:fldCharType="end"/>
+            </w:r>
+          </w:hyperlink>
+        </w:p>
+        <w:p>
+          <w:pPr>
+            <w:pStyle w:val="TOC1"/>
+            <w:tabs>
+              <w:tab w:val="right" w:leader="dot" w:pos="9016"/>
+            </w:tabs>
+            <w:spacing w:line="240" w:lineRule="auto"/>
+            <w:rPr>
+              <w:noProof/>
+            </w:rPr>
+          </w:pPr>
+          <w:hyperlink w:anchor="_Toc10130651" w:history="1">
+            <w:r>
+              <w:rPr>
+                <w:rStyle w:val="Hyperlink"/>
+                <w:noProof/>
+                <w:lang w:val="en-US"/>
+              </w:rPr>
+              <w:t>Detail of the set applied</w:t>
+            </w:r>
+            <w:r>
+              <w:rPr>
+                <w:noProof/>
+                <w:webHidden/>
+              </w:rPr>
+              <w:tab/>
+            </w:r>
+            <w:r>
+              <w:rPr>
+                <w:noProof/>
+                <w:webHidden/>
+              </w:rPr>
+              <w:fldChar w:fldCharType="begin"/>
+            </w:r>
+            <w:r>
+              <w:rPr>
+                <w:noProof/>
+                <w:webHidden/>
+              </w:rPr>
+              <w:instrText xml:space="preserve"> PAGEREF _Toc10130651 \h </w:instrText>
+            </w:r>
+            <w:r>
+              <w:rPr>
+                <w:noProof/>
+                <w:webHidden/>
+              </w:rPr>
+            </w:r>
+            <w:r>
+              <w:rPr>
+                <w:noProof/>
+                <w:webHidden/>
+              </w:rPr>
+              <w:fldChar w:fldCharType="separate"/>
+            </w:r>
+            <w:r>
+              <w:rPr>
+                <w:noProof/>
+                <w:webHidden/>
+              </w:rPr>
+              <w:t>3</w:t>
+            </w:r>
+            <w:r>
+              <w:rPr>
+                <w:noProof/>
+                <w:webHidden/>
+              </w:rPr>
+              <w:fldChar w:fldCharType="end"/>
+            </w:r>
+          </w:hyperlink>
+        </w:p>
+        <w:p>
+          <w:pPr>
+            <w:pStyle w:val="TOC2"/>
+            <w:tabs>
+              <w:tab w:val="right" w:leader="dot" w:pos="9016"/>
+            </w:tabs>
+            <w:spacing w:line="240" w:lineRule="auto"/>
+            <w:rPr>
+              <w:noProof/>
+            </w:rPr>
+          </w:pPr>
+          <w:hyperlink w:anchor="_Toc10130652" w:history="1">
+            <w:r>
+              <w:rPr>
+                <w:rStyle w:val="Hyperlink"/>
+                <w:noProof/>
+              </w:rPr>
+              <w:t>Fuzzifier</w:t>
+            </w:r>
+            <w:r>
+              <w:rPr>
+                <w:noProof/>
+                <w:webHidden/>
+              </w:rPr>
+              <w:tab/>
+            </w:r>
+            <w:r>
+              <w:rPr>
+                <w:noProof/>
+                <w:webHidden/>
+              </w:rPr>
+              <w:fldChar w:fldCharType="begin"/>
+            </w:r>
+            <w:r>
+              <w:rPr>
+                <w:noProof/>
+                <w:webHidden/>
+              </w:rPr>
+              <w:instrText xml:space="preserve"> PAGEREF _Toc10130652 \h </w:instrText>
+            </w:r>
+            <w:r>
+              <w:rPr>
+                <w:noProof/>
+                <w:webHidden/>
+              </w:rPr>
+            </w:r>
+            <w:r>
+              <w:rPr>
+                <w:noProof/>
+                <w:webHidden/>
+              </w:rPr>
+              <w:fldChar w:fldCharType="separate"/>
+            </w:r>
+            <w:r>
+              <w:rPr>
+                <w:noProof/>
+                <w:webHidden/>
+              </w:rPr>
+              <w:t>3</w:t>
+            </w:r>
+            <w:r>
+              <w:rPr>
+                <w:noProof/>
+                <w:webHidden/>
+              </w:rPr>
+              <w:fldChar w:fldCharType="end"/>
+            </w:r>
+          </w:hyperlink>
+        </w:p>
+        <w:p>
+          <w:pPr>
+            <w:pStyle w:val="TOC2"/>
+            <w:tabs>
+              <w:tab w:val="right" w:leader="dot" w:pos="9016"/>
+            </w:tabs>
+            <w:spacing w:line="240" w:lineRule="auto"/>
+            <w:rPr>
+              <w:noProof/>
+            </w:rPr>
+          </w:pPr>
+          <w:hyperlink w:anchor="_Toc10130653" w:history="1">
+            <w:r>
+              <w:rPr>
+                <w:rStyle w:val="Hyperlink"/>
+                <w:noProof/>
+              </w:rPr>
+              <w:t>Rules:</w:t>
+            </w:r>
+            <w:r>
+              <w:rPr>
+                <w:noProof/>
+                <w:webHidden/>
+              </w:rPr>
+              <w:tab/>
+            </w:r>
+            <w:r>
+              <w:rPr>
+                <w:noProof/>
+                <w:webHidden/>
+              </w:rPr>
+              <w:fldChar w:fldCharType="begin"/>
+            </w:r>
+            <w:r>
+              <w:rPr>
+                <w:noProof/>
+                <w:webHidden/>
+              </w:rPr>
+              <w:instrText xml:space="preserve"> PAGEREF _Toc10130653 \h </w:instrText>
+            </w:r>
+            <w:r>
+              <w:rPr>
+                <w:noProof/>
+                <w:webHidden/>
+              </w:rPr>
+            </w:r>
+            <w:r>
+              <w:rPr>
+                <w:noProof/>
+                <w:webHidden/>
+              </w:rPr>
+              <w:fldChar w:fldCharType="separate"/>
+            </w:r>
+            <w:r>
+              <w:rPr>
+                <w:noProof/>
+                <w:webHidden/>
+              </w:rPr>
+              <w:t>3</w:t>
+            </w:r>
+            <w:r>
+              <w:rPr>
+                <w:noProof/>
+                <w:webHidden/>
+              </w:rPr>
+              <w:fldChar w:fldCharType="end"/>
+            </w:r>
+          </w:hyperlink>
+        </w:p>
+        <w:p>
+          <w:pPr>
+            <w:pStyle w:val="TOC3"/>
+            <w:tabs>
+              <w:tab w:val="right" w:leader="dot" w:pos="9016"/>
+            </w:tabs>
+            <w:spacing w:line="240" w:lineRule="auto"/>
+            <w:rPr>
+              <w:noProof/>
+            </w:rPr>
+          </w:pPr>
+          <w:hyperlink w:anchor="_Toc10130654" w:history="1">
+            <w:r>
+              <w:rPr>
+                <w:rStyle w:val="Hyperlink"/>
+                <w:noProof/>
+                <w:lang w:val="en-US"/>
+              </w:rPr>
+              <w:t>About ‘and’ operator and ‘or’ operator:</w:t>
+            </w:r>
+            <w:r>
+              <w:rPr>
+                <w:noProof/>
+                <w:webHidden/>
+              </w:rPr>
+              <w:tab/>
+            </w:r>
+            <w:r>
+              <w:rPr>
+                <w:noProof/>
+                <w:webHidden/>
+              </w:rPr>
+              <w:fldChar w:fldCharType="begin"/>
+            </w:r>
+            <w:r>
+              <w:rPr>
+                <w:noProof/>
+                <w:webHidden/>
+              </w:rPr>
+              <w:instrText xml:space="preserve"> PAGEREF _Toc10130654 \h </w:instrText>
+            </w:r>
+            <w:r>
+              <w:rPr>
+                <w:noProof/>
+                <w:webHidden/>
+              </w:rPr>
+            </w:r>
+            <w:r>
+              <w:rPr>
+                <w:noProof/>
+                <w:webHidden/>
+              </w:rPr>
+              <w:fldChar w:fldCharType="separate"/>
+            </w:r>
+            <w:r>
+              <w:rPr>
+                <w:noProof/>
+                <w:webHidden/>
+              </w:rPr>
+              <w:t>3</w:t>
+            </w:r>
+            <w:r>
+              <w:rPr>
+                <w:noProof/>
+                <w:webHidden/>
+              </w:rPr>
+              <w:fldChar w:fldCharType="end"/>
+            </w:r>
+          </w:hyperlink>
+        </w:p>
+        <w:p>
+          <w:pPr>
+            <w:pStyle w:val="TOC2"/>
+            <w:tabs>
+              <w:tab w:val="right" w:leader="dot" w:pos="9016"/>
+            </w:tabs>
+            <w:spacing w:line="240" w:lineRule="auto"/>
+            <w:rPr>
+              <w:noProof/>
+            </w:rPr>
+          </w:pPr>
+          <w:hyperlink w:anchor="_Toc10130655" w:history="1">
+            <w:r>
+              <w:rPr>
+                <w:rStyle w:val="Hyperlink"/>
+                <w:noProof/>
+                <w:lang w:val="en-US"/>
+              </w:rPr>
+              <w:t>Defuzzifier and output</w:t>
+            </w:r>
+            <w:r>
+              <w:rPr>
+                <w:noProof/>
+                <w:webHidden/>
+              </w:rPr>
+              <w:tab/>
+            </w:r>
+            <w:r>
+              <w:rPr>
+                <w:noProof/>
+                <w:webHidden/>
+              </w:rPr>
+              <w:fldChar w:fldCharType="begin"/>
+            </w:r>
+            <w:r>
+              <w:rPr>
+                <w:noProof/>
+                <w:webHidden/>
+              </w:rPr>
+              <w:instrText xml:space="preserve"> PAGEREF _Toc10130655 \h </w:instrText>
+            </w:r>
+            <w:r>
+              <w:rPr>
+                <w:noProof/>
+                <w:webHidden/>
+              </w:rPr>
+            </w:r>
+            <w:r>
+              <w:rPr>
+                <w:noProof/>
+                <w:webHidden/>
+              </w:rPr>
+              <w:fldChar w:fldCharType="separate"/>
+            </w:r>
+            <w:r>
+              <w:rPr>
+                <w:noProof/>
+                <w:webHidden/>
+              </w:rPr>
+              <w:t>4</w:t>
+            </w:r>
+            <w:r>
+              <w:rPr>
+                <w:noProof/>
+                <w:webHidden/>
+              </w:rPr>
+              <w:fldChar w:fldCharType="end"/>
+            </w:r>
+          </w:hyperlink>
+        </w:p>
+        <w:p>
+          <w:pPr>
+            <w:pStyle w:val="TOC1"/>
+            <w:tabs>
+              <w:tab w:val="right" w:leader="dot" w:pos="9016"/>
+            </w:tabs>
+            <w:spacing w:line="240" w:lineRule="auto"/>
+            <w:rPr>
+              <w:noProof/>
+            </w:rPr>
+          </w:pPr>
+          <w:hyperlink w:anchor="_Toc10130656" w:history="1">
+            <w:r>
+              <w:rPr>
+                <w:rStyle w:val="Hyperlink"/>
+                <w:noProof/>
+              </w:rPr>
+              <w:t>Surface</w:t>
+            </w:r>
+            <w:r>
+              <w:rPr>
+                <w:noProof/>
+                <w:webHidden/>
+              </w:rPr>
+              <w:tab/>
+            </w:r>
+            <w:r>
+              <w:rPr>
+                <w:noProof/>
+                <w:webHidden/>
+              </w:rPr>
+              <w:fldChar w:fldCharType="begin"/>
+            </w:r>
+            <w:r>
+              <w:rPr>
+                <w:noProof/>
+                <w:webHidden/>
+              </w:rPr>
+              <w:instrText xml:space="preserve"> PAGEREF _Toc10130656 \h </w:instrText>
+            </w:r>
+            <w:r>
+              <w:rPr>
+                <w:noProof/>
+                <w:webHidden/>
+              </w:rPr>
+            </w:r>
+            <w:r>
+              <w:rPr>
+                <w:noProof/>
+                <w:webHidden/>
+              </w:rPr>
+              <w:fldChar w:fldCharType="separate"/>
+            </w:r>
+            <w:r>
+              <w:rPr>
+                <w:noProof/>
+                <w:webHidden/>
+              </w:rPr>
+              <w:t>4</w:t>
+            </w:r>
+            <w:r>
+              <w:rPr>
+                <w:noProof/>
+                <w:webHidden/>
+              </w:rPr>
+              <w:fldChar w:fldCharType="end"/>
+            </w:r>
+          </w:hyperlink>
+        </w:p>
+        <w:p>
+          <w:pPr>
+            <w:spacing w:line="240" w:lineRule="auto"/>
+          </w:pPr>
+          <w:r>
+            <w:rPr>
+              <w:b/>
+              <w:bCs/>
+              <w:noProof/>
+            </w:rPr>
+            <w:fldChar w:fldCharType="end"/>
+          </w:r>
+        </w:p>
+      </w:sdtContent>
+    </w:sdt>
+    <w:p>
+      <w:pPr>
+        <w:spacing w:line="240" w:lineRule="auto"/>
+        <w:rPr>
+          <w:rFonts w:asciiTheme="majorHAnsi" w:eastAsiaTheme="majorEastAsia" w:hAnsiTheme="majorHAnsi" w:cstheme="majorBidi"/>
+          <w:color w:val="2F5496" w:themeColor="accent1" w:themeShade="BF"/>
+          <w:sz w:val="32"/>
+          <w:szCs w:val="32"/>
+          <w:lang w:val="en-US"/>
+        </w:rPr>
+      </w:pPr>
+      <w:r>
+        <w:rPr>
+          <w:lang w:val="en-US"/>
+        </w:rPr>
+        <w:br w:type="page"/>
+      </w:r>
+    </w:p>
     <w:p>
       <w:pPr>
         <w:pStyle w:val="Heading1"/>
-        <w:rPr>
-          <w:lang w:val="en-US"/>
-        </w:rPr>
-      </w:pPr>
-      <w:r>
-        <w:rPr>
-          <w:lang w:val="en-US"/>
-        </w:rPr>
+        <w:spacing w:line="240" w:lineRule="auto"/>
+        <w:rPr>
+          <w:lang w:val="en-US"/>
+        </w:rPr>
+      </w:pPr>
+      <w:bookmarkStart w:id="1" w:name="_Toc10130648"/>
+      <w:r>
+        <w:rPr>
+          <w:lang w:val="en-US"/>
+        </w:rPr>
+        <w:lastRenderedPageBreak/>
         <w:t>Introduction</w:t>
       </w:r>
-    </w:p>
-    <w:p>
-      <w:pPr>
+      <w:bookmarkEnd w:id="1"/>
+    </w:p>
+    <w:p>
+      <w:pPr>
+        <w:spacing w:line="240" w:lineRule="auto"/>
         <w:rPr>
           <w:lang w:val="en-US"/>
         </w:rPr>
@@ -31,6 +752,7 @@
     </w:p>
     <w:p>
       <w:pPr>
+        <w:spacing w:line="240" w:lineRule="auto"/>
         <w:rPr>
           <w:lang w:val="en-US"/>
         </w:rPr>
@@ -62,6 +784,7 @@
     </w:p>
     <w:p>
       <w:pPr>
+        <w:spacing w:line="240" w:lineRule="auto"/>
         <w:rPr>
           <w:lang w:val="en-US"/>
         </w:rPr>
@@ -118,19 +841,23 @@
     <w:p>
       <w:pPr>
         <w:pStyle w:val="Heading1"/>
-        <w:rPr>
-          <w:lang w:val="en-US"/>
-        </w:rPr>
-      </w:pPr>
+        <w:spacing w:line="240" w:lineRule="auto"/>
+        <w:rPr>
+          <w:lang w:val="en-US"/>
+        </w:rPr>
+      </w:pPr>
+      <w:bookmarkStart w:id="2" w:name="_Toc10130649"/>
       <w:r>
         <w:rPr>
           <w:lang w:val="en-US"/>
         </w:rPr>
         <w:t>Why do we need fuzzy logic controller on washing machines?</w:t>
       </w:r>
-    </w:p>
-    <w:p>
-      <w:pPr>
+      <w:bookmarkEnd w:id="2"/>
+    </w:p>
+    <w:p>
+      <w:pPr>
+        <w:spacing w:line="240" w:lineRule="auto"/>
         <w:rPr>
           <w:lang w:val="en-US"/>
         </w:rPr>
@@ -169,19 +896,23 @@
     <w:p>
       <w:pPr>
         <w:pStyle w:val="Heading1"/>
-        <w:rPr>
-          <w:lang w:val="en-US"/>
-        </w:rPr>
-      </w:pPr>
+        <w:spacing w:line="240" w:lineRule="auto"/>
+        <w:rPr>
+          <w:lang w:val="en-US"/>
+        </w:rPr>
+      </w:pPr>
+      <w:bookmarkStart w:id="3" w:name="_Toc10130650"/>
       <w:r>
         <w:rPr>
           <w:lang w:val="en-US"/>
         </w:rPr>
         <w:t>Fuzzy logic controller architecture</w:t>
       </w:r>
-    </w:p>
-    <w:p>
-      <w:pPr>
+      <w:bookmarkEnd w:id="3"/>
+    </w:p>
+    <w:p>
+      <w:pPr>
+        <w:spacing w:line="240" w:lineRule="auto"/>
         <w:rPr>
           <w:lang w:val="en-US"/>
         </w:rPr>
@@ -220,6 +951,8 @@
     <w:p>
       <w:pPr>
         <w:keepNext/>
+        <w:spacing w:line="240" w:lineRule="auto"/>
+        <w:jc w:val="center"/>
       </w:pPr>
       <w:r>
         <w:rPr>
@@ -227,9 +960,9 @@
           <w:lang w:val="en-US"/>
         </w:rPr>
         <w:drawing>
-          <wp:inline distT="0" distB="0" distL="0" distR="0" wp14:anchorId="20F3463E" wp14:editId="7391193A">
-            <wp:extent cx="5730875" cy="2261870"/>
-            <wp:effectExtent l="0" t="0" r="3175" b="5080"/>
+          <wp:inline distT="0" distB="0" distL="0" distR="0" wp14:anchorId="20F3463E" wp14:editId="5243A894">
+            <wp:extent cx="3776303" cy="1490437"/>
+            <wp:effectExtent l="0" t="0" r="0" b="0"/>
             <wp:docPr id="4" name="Picture 4"/>
             <wp:cNvGraphicFramePr>
               <a:graphicFrameLocks xmlns:a="http://schemas.openxmlformats.org/drawingml/2006/main" noChangeAspect="1"/>
@@ -244,7 +977,7 @@
                     </pic:cNvPicPr>
                   </pic:nvPicPr>
                   <pic:blipFill>
-                    <a:blip r:embed="rId5">
+                    <a:blip r:embed="rId6" cstate="print">
                       <a:extLst>
                         <a:ext uri="{28A0092B-C50C-407E-A947-70E740481C1C}">
                           <a14:useLocalDpi xmlns:a14="http://schemas.microsoft.com/office/drawing/2010/main" val="0"/>
@@ -259,7 +992,7 @@
                   <pic:spPr bwMode="auto">
                     <a:xfrm>
                       <a:off x="0" y="0"/>
-                      <a:ext cx="5730875" cy="2261870"/>
+                      <a:ext cx="3792043" cy="1496649"/>
                     </a:xfrm>
                     <a:prstGeom prst="rect">
                       <a:avLst/>
@@ -284,20 +1017,43 @@
       <w:r>
         <w:t xml:space="preserve">Figure </w:t>
       </w:r>
-      <w:fldSimple w:instr=" SEQ Figure \* ARABIC ">
-        <w:r>
-          <w:rPr>
-            <w:noProof/>
-          </w:rPr>
-          <w:t>1</w:t>
-        </w:r>
-      </w:fldSimple>
+      <w:r>
+        <w:rPr>
+          <w:noProof/>
+        </w:rPr>
+        <w:fldChar w:fldCharType="begin"/>
+      </w:r>
+      <w:r>
+        <w:rPr>
+          <w:noProof/>
+        </w:rPr>
+        <w:instrText xml:space="preserve"> SEQ Figure \* ARABIC </w:instrText>
+      </w:r>
+      <w:r>
+        <w:rPr>
+          <w:noProof/>
+        </w:rPr>
+        <w:fldChar w:fldCharType="separate"/>
+      </w:r>
+      <w:r>
+        <w:rPr>
+          <w:noProof/>
+        </w:rPr>
+        <w:t>1</w:t>
+      </w:r>
+      <w:r>
+        <w:rPr>
+          <w:noProof/>
+        </w:rPr>
+        <w:fldChar w:fldCharType="end"/>
+      </w:r>
       <w:r>
         <w:t xml:space="preserve"> basic architecture of fuzzy logic controller</w:t>
       </w:r>
     </w:p>
     <w:p>
       <w:pPr>
+        <w:spacing w:line="240" w:lineRule="auto"/>
         <w:rPr>
           <w:lang w:val="en-US"/>
         </w:rPr>
@@ -329,6 +1085,7 @@
     </w:p>
     <w:p>
       <w:pPr>
+        <w:spacing w:line="240" w:lineRule="auto"/>
         <w:rPr>
           <w:lang w:val="en-US"/>
         </w:rPr>
@@ -347,6 +1104,7 @@
           <w:ilvl w:val="0"/>
           <w:numId w:val="2"/>
         </w:numPr>
+        <w:spacing w:line="240" w:lineRule="auto"/>
         <w:rPr>
           <w:lang w:val="en-US"/>
         </w:rPr>
@@ -365,6 +1123,7 @@
           <w:ilvl w:val="0"/>
           <w:numId w:val="2"/>
         </w:numPr>
+        <w:spacing w:line="240" w:lineRule="auto"/>
         <w:rPr>
           <w:lang w:val="en-US"/>
         </w:rPr>
@@ -378,6 +1137,7 @@
     </w:p>
     <w:p>
       <w:pPr>
+        <w:spacing w:line="240" w:lineRule="auto"/>
         <w:rPr>
           <w:lang w:val="en-US"/>
         </w:rPr>
@@ -409,127 +1169,141 @@
     </w:p>
     <w:p>
       <w:pPr>
-        <w:rPr>
-          <w:lang w:val="en-US"/>
-        </w:rPr>
-      </w:pPr>
+        <w:spacing w:line="240" w:lineRule="auto"/>
+        <w:rPr>
+          <w:lang w:val="en-US"/>
+        </w:rPr>
+      </w:pPr>
+      <w:r>
+        <w:rPr>
+          <w:lang w:val="en-US"/>
+        </w:rPr>
+        <w:t>T</w:t>
+      </w:r>
+      <w:r>
+        <w:rPr>
+          <w:lang w:val="en-US"/>
+        </w:rPr>
+        <w:t>ype of dirty</w:t>
+      </w:r>
+      <w:r>
+        <w:rPr>
+          <w:lang w:val="en-US"/>
+        </w:rPr>
+        <w:t xml:space="preserve"> will </w:t>
+      </w:r>
+      <w:r>
+        <w:rPr>
+          <w:lang w:val="en-US"/>
+        </w:rPr>
+        <w:t>be determined</w:t>
+      </w:r>
+      <w:r>
+        <w:rPr>
+          <w:lang w:val="en-US"/>
+        </w:rPr>
+        <w:t xml:space="preserve"> by time of water get </w:t>
+      </w:r>
+      <w:r>
+        <w:rPr>
+          <w:lang w:val="en-US"/>
+        </w:rPr>
+        <w:t>dirty,</w:t>
+      </w:r>
+      <w:r>
+        <w:rPr>
+          <w:lang w:val="en-US"/>
+        </w:rPr>
+        <w:t xml:space="preserve"> l</w:t>
+      </w:r>
+      <w:r>
+        <w:rPr>
+          <w:lang w:val="en-US"/>
+        </w:rPr>
+        <w:t>onger time means greasier</w:t>
+      </w:r>
+      <w:r>
+        <w:rPr>
+          <w:lang w:val="en-US"/>
+        </w:rPr>
+        <w:t xml:space="preserve"> (greasy is harder to d</w:t>
+      </w:r>
+      <w:r>
+        <w:rPr>
+          <w:lang w:val="en-US"/>
+        </w:rPr>
+        <w:t>issolve</w:t>
+      </w:r>
+      <w:r>
+        <w:rPr>
+          <w:lang w:val="en-US"/>
+        </w:rPr>
+        <w:t>)</w:t>
+      </w:r>
+      <w:r>
+        <w:rPr>
+          <w:lang w:val="en-US"/>
+        </w:rPr>
+        <w:t>.</w:t>
+      </w:r>
+    </w:p>
+    <w:p>
+      <w:pPr>
+        <w:spacing w:line="240" w:lineRule="auto"/>
+        <w:rPr>
+          <w:lang w:val="en-US"/>
+        </w:rPr>
+      </w:pPr>
+      <w:r>
+        <w:rPr>
+          <w:lang w:val="en-US"/>
+        </w:rPr>
+        <w:t xml:space="preserve">After user put clothes into the washing machine and water added to the machine, there are will be a time that sensors get stable data reading. </w:t>
+      </w:r>
+      <w:r>
+        <w:rPr>
+          <w:lang w:val="en-US"/>
+        </w:rPr>
+        <w:t xml:space="preserve"> At this time, machine will begin to calculate the output wash time.</w:t>
+      </w:r>
+    </w:p>
+    <w:p>
+      <w:pPr>
+        <w:pStyle w:val="Heading1"/>
+        <w:spacing w:line="240" w:lineRule="auto"/>
+        <w:rPr>
+          <w:lang w:val="en-US"/>
+        </w:rPr>
+      </w:pPr>
+      <w:bookmarkStart w:id="4" w:name="_Toc10130651"/>
       <w:r>
         <w:rPr>
           <w:lang w:val="en-US"/>
         </w:rPr>
         <w:lastRenderedPageBreak/>
-        <w:t>T</w:t>
-      </w:r>
-      <w:r>
-        <w:rPr>
-          <w:lang w:val="en-US"/>
-        </w:rPr>
-        <w:t>ype of dirty</w:t>
-      </w:r>
-      <w:r>
-        <w:rPr>
-          <w:lang w:val="en-US"/>
-        </w:rPr>
-        <w:t xml:space="preserve"> will </w:t>
-      </w:r>
-      <w:r>
-        <w:rPr>
-          <w:lang w:val="en-US"/>
-        </w:rPr>
-        <w:t>be determined</w:t>
-      </w:r>
-      <w:r>
-        <w:rPr>
-          <w:lang w:val="en-US"/>
-        </w:rPr>
-        <w:t xml:space="preserve"> by time of water get </w:t>
-      </w:r>
-      <w:r>
-        <w:rPr>
-          <w:lang w:val="en-US"/>
-        </w:rPr>
-        <w:t>dirty,</w:t>
-      </w:r>
-      <w:r>
-        <w:rPr>
-          <w:lang w:val="en-US"/>
-        </w:rPr>
-        <w:t xml:space="preserve"> l</w:t>
-      </w:r>
-      <w:r>
-        <w:rPr>
-          <w:lang w:val="en-US"/>
-        </w:rPr>
-        <w:t>onger time means greasier</w:t>
-      </w:r>
-      <w:r>
-        <w:rPr>
-          <w:lang w:val="en-US"/>
-        </w:rPr>
-        <w:t xml:space="preserve"> (greasy is harder to d</w:t>
-      </w:r>
-      <w:r>
-        <w:rPr>
-          <w:lang w:val="en-US"/>
-        </w:rPr>
-        <w:t>issolve</w:t>
-      </w:r>
-      <w:r>
-        <w:rPr>
-          <w:lang w:val="en-US"/>
-        </w:rPr>
-        <w:t>)</w:t>
-      </w:r>
-      <w:r>
-        <w:rPr>
-          <w:lang w:val="en-US"/>
-        </w:rPr>
-        <w:t>.</w:t>
-      </w:r>
-    </w:p>
-    <w:p>
-      <w:pPr>
-        <w:rPr>
-          <w:lang w:val="en-US"/>
-        </w:rPr>
-      </w:pPr>
-      <w:r>
-        <w:rPr>
-          <w:lang w:val="en-US"/>
-        </w:rPr>
-        <w:t xml:space="preserve">After user put clothes into the washing machine and water added to the machine, there are will be a time that sensors get stable data reading. </w:t>
-      </w:r>
-      <w:r>
-        <w:rPr>
-          <w:lang w:val="en-US"/>
-        </w:rPr>
-        <w:t xml:space="preserve"> At this time, machine will begin to calculate the output wash time.</w:t>
-      </w:r>
-    </w:p>
-    <w:p>
-      <w:pPr>
-        <w:pStyle w:val="Heading1"/>
-        <w:rPr>
-          <w:lang w:val="en-US"/>
-        </w:rPr>
-      </w:pPr>
-      <w:r>
-        <w:rPr>
-          <w:lang w:val="en-US"/>
-        </w:rPr>
-        <w:t xml:space="preserve">Detail of the set applied </w:t>
+        <w:t>Detail of the set applied</w:t>
+      </w:r>
+      <w:bookmarkEnd w:id="4"/>
+      <w:r>
+        <w:rPr>
+          <w:lang w:val="en-US"/>
+        </w:rPr>
+        <w:t xml:space="preserve"> </w:t>
       </w:r>
     </w:p>
     <w:p>
       <w:pPr>
         <w:pStyle w:val="Heading2"/>
-        <w:rPr>
-          <w:lang w:val="en-US"/>
-        </w:rPr>
-      </w:pPr>
+        <w:spacing w:line="240" w:lineRule="auto"/>
+        <w:rPr>
+          <w:lang w:val="en-US"/>
+        </w:rPr>
+      </w:pPr>
+      <w:bookmarkStart w:id="5" w:name="_Toc10130652"/>
       <w:r>
         <w:t>Fuzzifier</w:t>
       </w:r>
+      <w:bookmarkEnd w:id="5"/>
       <w:r>
         <w:rPr>
           <w:lang w:val="en-US"/>
@@ -539,6 +1313,7 @@
     </w:p>
     <w:p>
       <w:pPr>
+        <w:spacing w:line="240" w:lineRule="auto"/>
         <w:rPr>
           <w:lang w:val="en-US"/>
         </w:rPr>
@@ -576,6 +1351,7 @@
     </w:p>
     <w:p>
       <w:pPr>
+        <w:spacing w:line="240" w:lineRule="auto"/>
         <w:rPr>
           <w:lang w:val="en-US"/>
         </w:rPr>
@@ -604,6 +1380,7 @@
     <w:p>
       <w:pPr>
         <w:keepNext/>
+        <w:spacing w:line="240" w:lineRule="auto"/>
         <w:jc w:val="center"/>
       </w:pPr>
       <w:r>
@@ -611,130 +1388,10 @@
           <w:noProof/>
         </w:rPr>
         <w:drawing>
-          <wp:inline distT="0" distB="0" distL="0" distR="0" wp14:anchorId="313AE369" wp14:editId="3B32FCA6">
-            <wp:extent cx="2156460" cy="1062990"/>
-            <wp:effectExtent l="0" t="0" r="0" b="3810"/>
+          <wp:inline distT="0" distB="0" distL="0" distR="0" wp14:anchorId="313AE369" wp14:editId="5CFCAEC8">
+            <wp:extent cx="1585385" cy="781488"/>
+            <wp:effectExtent l="0" t="0" r="0" b="0"/>
             <wp:docPr id="8" name="Picture 8"/>
-            <wp:cNvGraphicFramePr>
-              <a:graphicFrameLocks xmlns:a="http://schemas.openxmlformats.org/drawingml/2006/main" noChangeAspect="1"/>
-            </wp:cNvGraphicFramePr>
-            <a:graphic xmlns:a="http://schemas.openxmlformats.org/drawingml/2006/main">
-              <a:graphicData uri="http://schemas.openxmlformats.org/drawingml/2006/picture">
-                <pic:pic xmlns:pic="http://schemas.openxmlformats.org/drawingml/2006/picture">
-                  <pic:nvPicPr>
-                    <pic:cNvPr id="1" name=""/>
-                    <pic:cNvPicPr/>
-                  </pic:nvPicPr>
-                  <pic:blipFill>
-                    <a:blip r:embed="rId6" cstate="print">
-                      <a:extLst>
-                        <a:ext uri="{28A0092B-C50C-407E-A947-70E740481C1C}">
-                          <a14:useLocalDpi xmlns:a14="http://schemas.microsoft.com/office/drawing/2010/main" val="0"/>
-                        </a:ext>
-                      </a:extLst>
-                    </a:blip>
-                    <a:stretch>
-                      <a:fillRect/>
-                    </a:stretch>
-                  </pic:blipFill>
-                  <pic:spPr>
-                    <a:xfrm>
-                      <a:off x="0" y="0"/>
-                      <a:ext cx="2156460" cy="1062990"/>
-                    </a:xfrm>
-                    <a:prstGeom prst="rect">
-                      <a:avLst/>
-                    </a:prstGeom>
-                  </pic:spPr>
-                </pic:pic>
-              </a:graphicData>
-            </a:graphic>
-          </wp:inline>
-        </w:drawing>
-      </w:r>
-    </w:p>
-    <w:p>
-      <w:pPr>
-        <w:pStyle w:val="Caption"/>
-        <w:jc w:val="center"/>
-      </w:pPr>
-      <w:r>
-        <w:t xml:space="preserve">Figure </w:t>
-      </w:r>
-      <w:fldSimple w:instr=" SEQ Figure \* ARABIC ">
-        <w:r>
-          <w:rPr>
-            <w:noProof/>
-          </w:rPr>
-          <w:t>2</w:t>
-        </w:r>
-      </w:fldSimple>
-      <w:r>
-        <w:t xml:space="preserve"> </w:t>
-      </w:r>
-      <w:r>
-        <w:t xml:space="preserve">Membership </w:t>
-      </w:r>
-      <w:proofErr w:type="spellStart"/>
-      <w:r>
-        <w:t>function:DegreeOfDirty</w:t>
-      </w:r>
-      <w:proofErr w:type="spellEnd"/>
-    </w:p>
-    <w:p>
-      <w:pPr>
-        <w:rPr>
-          <w:lang w:val="en-US"/>
-        </w:rPr>
-      </w:pPr>
-    </w:p>
-    <w:p>
-      <w:pPr>
-        <w:rPr>
-          <w:lang w:val="en-US"/>
-        </w:rPr>
-      </w:pPr>
-      <w:r>
-        <w:rPr>
-          <w:lang w:val="en-US"/>
-        </w:rPr>
-        <w:t xml:space="preserve">Figure 3 shows membership function of </w:t>
-      </w:r>
-      <w:proofErr w:type="spellStart"/>
-      <w:r>
-        <w:rPr>
-          <w:lang w:val="en-US"/>
-        </w:rPr>
-        <w:t>TypeOfDirty</w:t>
-      </w:r>
-      <w:proofErr w:type="spellEnd"/>
-      <w:r>
-        <w:rPr>
-          <w:lang w:val="en-US"/>
-        </w:rPr>
-        <w:t xml:space="preserve"> </w:t>
-      </w:r>
-      <w:r>
-        <w:rPr>
-          <w:lang w:val="en-US"/>
-        </w:rPr>
-        <w:t>with range 0 to 100</w:t>
-      </w:r>
-    </w:p>
-    <w:p>
-      <w:pPr>
-        <w:keepNext/>
-        <w:jc w:val="center"/>
-      </w:pPr>
-      <w:r>
-        <w:rPr>
-          <w:noProof/>
-        </w:rPr>
-        <w:drawing>
-          <wp:inline distT="0" distB="0" distL="0" distR="0" wp14:anchorId="438FA043" wp14:editId="7803F38B">
-            <wp:extent cx="2005561" cy="1060738"/>
-            <wp:effectExtent l="0" t="0" r="0" b="6350"/>
-            <wp:docPr id="1" name="Picture 1"/>
             <wp:cNvGraphicFramePr>
               <a:graphicFrameLocks xmlns:a="http://schemas.openxmlformats.org/drawingml/2006/main" noChangeAspect="1"/>
             </wp:cNvGraphicFramePr>
@@ -760,7 +1417,7 @@
                   <pic:spPr>
                     <a:xfrm>
                       <a:off x="0" y="0"/>
-                      <a:ext cx="2014087" cy="1065247"/>
+                      <a:ext cx="1616417" cy="796785"/>
                     </a:xfrm>
                     <a:prstGeom prst="rect">
                       <a:avLst/>
@@ -784,14 +1441,186 @@
       <w:r>
         <w:t xml:space="preserve">Figure </w:t>
       </w:r>
-      <w:fldSimple w:instr=" SEQ Figure \* ARABIC ">
-        <w:r>
-          <w:rPr>
-            <w:noProof/>
-          </w:rPr>
-          <w:t>3</w:t>
-        </w:r>
-      </w:fldSimple>
+      <w:r>
+        <w:rPr>
+          <w:noProof/>
+        </w:rPr>
+        <w:fldChar w:fldCharType="begin"/>
+      </w:r>
+      <w:r>
+        <w:rPr>
+          <w:noProof/>
+        </w:rPr>
+        <w:instrText xml:space="preserve"> SEQ Figure \* ARABIC </w:instrText>
+      </w:r>
+      <w:r>
+        <w:rPr>
+          <w:noProof/>
+        </w:rPr>
+        <w:fldChar w:fldCharType="separate"/>
+      </w:r>
+      <w:r>
+        <w:rPr>
+          <w:noProof/>
+        </w:rPr>
+        <w:t>2</w:t>
+      </w:r>
+      <w:r>
+        <w:rPr>
+          <w:noProof/>
+        </w:rPr>
+        <w:fldChar w:fldCharType="end"/>
+      </w:r>
+      <w:r>
+        <w:t xml:space="preserve"> </w:t>
+      </w:r>
+      <w:r>
+        <w:t xml:space="preserve">Membership </w:t>
+      </w:r>
+      <w:proofErr w:type="spellStart"/>
+      <w:proofErr w:type="gramStart"/>
+      <w:r>
+        <w:t>function:DegreeOfDirty</w:t>
+      </w:r>
+      <w:proofErr w:type="spellEnd"/>
+      <w:proofErr w:type="gramEnd"/>
+    </w:p>
+    <w:p>
+      <w:pPr>
+        <w:spacing w:line="240" w:lineRule="auto"/>
+        <w:rPr>
+          <w:lang w:val="en-US"/>
+        </w:rPr>
+      </w:pPr>
+    </w:p>
+    <w:p>
+      <w:pPr>
+        <w:spacing w:line="240" w:lineRule="auto"/>
+        <w:rPr>
+          <w:lang w:val="en-US"/>
+        </w:rPr>
+      </w:pPr>
+      <w:r>
+        <w:rPr>
+          <w:lang w:val="en-US"/>
+        </w:rPr>
+        <w:t xml:space="preserve">Figure 3 shows membership function of </w:t>
+      </w:r>
+      <w:proofErr w:type="spellStart"/>
+      <w:r>
+        <w:rPr>
+          <w:lang w:val="en-US"/>
+        </w:rPr>
+        <w:t>TypeOfDirty</w:t>
+      </w:r>
+      <w:proofErr w:type="spellEnd"/>
+      <w:r>
+        <w:rPr>
+          <w:lang w:val="en-US"/>
+        </w:rPr>
+        <w:t xml:space="preserve"> </w:t>
+      </w:r>
+      <w:r>
+        <w:rPr>
+          <w:lang w:val="en-US"/>
+        </w:rPr>
+        <w:t>with range 0 to 100</w:t>
+      </w:r>
+    </w:p>
+    <w:p>
+      <w:pPr>
+        <w:keepNext/>
+        <w:spacing w:line="240" w:lineRule="auto"/>
+        <w:jc w:val="center"/>
+      </w:pPr>
+      <w:r>
+        <w:rPr>
+          <w:noProof/>
+        </w:rPr>
+        <w:drawing>
+          <wp:inline distT="0" distB="0" distL="0" distR="0" wp14:anchorId="438FA043" wp14:editId="289A1C2E">
+            <wp:extent cx="1580110" cy="835717"/>
+            <wp:effectExtent l="0" t="0" r="1270" b="2540"/>
+            <wp:docPr id="1" name="Picture 1"/>
+            <wp:cNvGraphicFramePr>
+              <a:graphicFrameLocks xmlns:a="http://schemas.openxmlformats.org/drawingml/2006/main" noChangeAspect="1"/>
+            </wp:cNvGraphicFramePr>
+            <a:graphic xmlns:a="http://schemas.openxmlformats.org/drawingml/2006/main">
+              <a:graphicData uri="http://schemas.openxmlformats.org/drawingml/2006/picture">
+                <pic:pic xmlns:pic="http://schemas.openxmlformats.org/drawingml/2006/picture">
+                  <pic:nvPicPr>
+                    <pic:cNvPr id="1" name=""/>
+                    <pic:cNvPicPr/>
+                  </pic:nvPicPr>
+                  <pic:blipFill>
+                    <a:blip r:embed="rId8" cstate="print">
+                      <a:extLst>
+                        <a:ext uri="{28A0092B-C50C-407E-A947-70E740481C1C}">
+                          <a14:useLocalDpi xmlns:a14="http://schemas.microsoft.com/office/drawing/2010/main" val="0"/>
+                        </a:ext>
+                      </a:extLst>
+                    </a:blip>
+                    <a:stretch>
+                      <a:fillRect/>
+                    </a:stretch>
+                  </pic:blipFill>
+                  <pic:spPr>
+                    <a:xfrm>
+                      <a:off x="0" y="0"/>
+                      <a:ext cx="1604041" cy="848374"/>
+                    </a:xfrm>
+                    <a:prstGeom prst="rect">
+                      <a:avLst/>
+                    </a:prstGeom>
+                  </pic:spPr>
+                </pic:pic>
+              </a:graphicData>
+            </a:graphic>
+          </wp:inline>
+        </w:drawing>
+      </w:r>
+    </w:p>
+    <w:p>
+      <w:pPr>
+        <w:pStyle w:val="Caption"/>
+        <w:jc w:val="center"/>
+        <w:rPr>
+          <w:lang w:val="en-US"/>
+        </w:rPr>
+      </w:pPr>
+      <w:r>
+        <w:t xml:space="preserve">Figure </w:t>
+      </w:r>
+      <w:r>
+        <w:rPr>
+          <w:noProof/>
+        </w:rPr>
+        <w:fldChar w:fldCharType="begin"/>
+      </w:r>
+      <w:r>
+        <w:rPr>
+          <w:noProof/>
+        </w:rPr>
+        <w:instrText xml:space="preserve"> SEQ Figure \* ARABIC </w:instrText>
+      </w:r>
+      <w:r>
+        <w:rPr>
+          <w:noProof/>
+        </w:rPr>
+        <w:fldChar w:fldCharType="separate"/>
+      </w:r>
+      <w:r>
+        <w:rPr>
+          <w:noProof/>
+        </w:rPr>
+        <w:t>3</w:t>
+      </w:r>
+      <w:r>
+        <w:rPr>
+          <w:noProof/>
+        </w:rPr>
+        <w:fldChar w:fldCharType="end"/>
+      </w:r>
       <w:r>
         <w:t xml:space="preserve"> Membership function: </w:t>
       </w:r>
@@ -807,6 +1636,7 @@
         <w:tabs>
           <w:tab w:val="left" w:pos="1215"/>
         </w:tabs>
+        <w:spacing w:line="240" w:lineRule="auto"/>
       </w:pPr>
       <w:r>
         <w:t xml:space="preserve">For example: </w:t>
@@ -834,53 +1664,62 @@
       <w:r>
         <w:t xml:space="preserve"> </w:t>
       </w:r>
-      <w:r>
-        <w:t>.</w:t>
-      </w:r>
     </w:p>
     <w:p>
       <w:pPr>
         <w:pStyle w:val="Heading2"/>
-        <w:rPr>
-          <w:noProof/>
-        </w:rPr>
-      </w:pPr>
-      <w:r>
-        <w:rPr>
-          <w:lang w:val="en-US"/>
-        </w:rPr>
-        <w:t>Roles:</w:t>
-      </w:r>
-      <w:r>
-        <w:rPr>
-          <w:noProof/>
-        </w:rPr>
+        <w:spacing w:line="240" w:lineRule="auto"/>
+      </w:pPr>
+      <w:bookmarkStart w:id="6" w:name="_Toc10130653"/>
+      <w:r>
+        <w:t>Rule</w:t>
+      </w:r>
+      <w:r>
+        <w:t>s</w:t>
+      </w:r>
+      <w:bookmarkEnd w:id="6"/>
+    </w:p>
+    <w:p>
+      <w:pPr>
+        <w:spacing w:line="240" w:lineRule="auto"/>
+      </w:pPr>
+      <w:r>
+        <w:t>Rule</w:t>
+      </w:r>
+      <w:r>
+        <w:t xml:space="preserve">s are how the decisions made by fuzzy controller, there </w:t>
+      </w:r>
+      <w:r>
+        <w:t>stored in knowledge database.</w:t>
+      </w:r>
+      <w:r>
+        <w:t xml:space="preserve"> In high level understand, </w:t>
+      </w:r>
+      <w:r>
+        <w:t>rule</w:t>
+      </w:r>
+      <w:r>
+        <w:t>s are if-then statement</w:t>
+      </w:r>
+      <w:r>
+        <w:t xml:space="preserve"> and it is based on input variables, and easy to understand</w:t>
+      </w:r>
+      <w:r>
+        <w:t xml:space="preserve">. </w:t>
+      </w:r>
+      <w:r>
         <w:t xml:space="preserve"> </w:t>
       </w:r>
     </w:p>
     <w:p>
-      <w:r>
-        <w:t xml:space="preserve">Roles are how the decisions made by fuzzy controller, there </w:t>
-      </w:r>
-      <w:r>
-        <w:t>stored in knowledge database.</w:t>
-      </w:r>
-      <w:r>
-        <w:t xml:space="preserve"> In high level understand, roles are if-then statements</w:t>
-      </w:r>
-      <w:r>
-        <w:t xml:space="preserve"> and it is based on input variables, and easy to understand</w:t>
-      </w:r>
-      <w:r>
-        <w:t xml:space="preserve">. </w:t>
-      </w:r>
-      <w:r>
-        <w:t xml:space="preserve"> </w:t>
-      </w:r>
-    </w:p>
-    <w:p>
-      <w:r>
-        <w:t>Roles that used in this report is</w:t>
+      <w:pPr>
+        <w:spacing w:line="240" w:lineRule="auto"/>
+      </w:pPr>
+      <w:r>
+        <w:t>Rule</w:t>
+      </w:r>
+      <w:r>
+        <w:t>s that used in this report is</w:t>
       </w:r>
       <w:r>
         <w:t xml:space="preserve"> based on</w:t>
@@ -889,7 +1728,10 @@
         <w:t xml:space="preserve"> the sense of </w:t>
       </w:r>
       <w:r>
-        <w:t>dirtier – longer</w:t>
+        <w:rPr>
+          <w:lang w:val="en-US" w:eastAsia="zh-CN"/>
+        </w:rPr>
+        <w:t>more dirty takes longer and greasier takes longer</w:t>
       </w:r>
       <w:r>
         <w:t>, and their listed</w:t>
@@ -913,16 +1755,44 @@
       <w:r>
         <w:t xml:space="preserve">Table </w:t>
       </w:r>
-      <w:fldSimple w:instr=" SEQ Table \* ARABIC ">
-        <w:r>
-          <w:rPr>
-            <w:noProof/>
-          </w:rPr>
-          <w:t>1</w:t>
-        </w:r>
-      </w:fldSimple>
-      <w:r>
-        <w:t xml:space="preserve"> Roles: two input type</w:t>
+      <w:r>
+        <w:rPr>
+          <w:noProof/>
+        </w:rPr>
+        <w:fldChar w:fldCharType="begin"/>
+      </w:r>
+      <w:r>
+        <w:rPr>
+          <w:noProof/>
+        </w:rPr>
+        <w:instrText xml:space="preserve"> SEQ Table \* ARABIC </w:instrText>
+      </w:r>
+      <w:r>
+        <w:rPr>
+          <w:noProof/>
+        </w:rPr>
+        <w:fldChar w:fldCharType="separate"/>
+      </w:r>
+      <w:r>
+        <w:rPr>
+          <w:noProof/>
+        </w:rPr>
+        <w:t>1</w:t>
+      </w:r>
+      <w:r>
+        <w:rPr>
+          <w:noProof/>
+        </w:rPr>
+        <w:fldChar w:fldCharType="end"/>
+      </w:r>
+      <w:r>
+        <w:t xml:space="preserve"> </w:t>
+      </w:r>
+      <w:r>
+        <w:t>Rule</w:t>
+      </w:r>
+      <w:r>
+        <w:t>s: two input type</w:t>
       </w:r>
     </w:p>
     <w:tbl>
@@ -1093,7 +1963,6 @@
           </w:tcPr>
           <w:p>
             <w:r>
-              <w:lastRenderedPageBreak/>
               <w:t xml:space="preserve">5. If </w:t>
             </w:r>
             <w:proofErr w:type="spellStart"/>
@@ -1303,246 +2172,1239 @@
     <w:p>
       <w:pPr>
         <w:pStyle w:val="Heading2"/>
-        <w:rPr>
-          <w:lang w:val="en-US"/>
-        </w:rPr>
-      </w:pPr>
+        <w:spacing w:line="240" w:lineRule="auto"/>
+        <w:rPr>
+          <w:lang w:val="en-US"/>
+        </w:rPr>
+      </w:pPr>
+    </w:p>
+    <w:p>
+      <w:pPr>
+        <w:pStyle w:val="Heading3"/>
+        <w:spacing w:line="240" w:lineRule="auto"/>
+        <w:rPr>
+          <w:lang w:val="en-US"/>
+        </w:rPr>
+      </w:pPr>
+      <w:bookmarkStart w:id="7" w:name="_Toc10130654"/>
+      <w:r>
+        <w:rPr>
+          <w:lang w:val="en-US"/>
+        </w:rPr>
+        <w:t>About ‘and’ operator and ‘or’ operator:</w:t>
+      </w:r>
+      <w:bookmarkEnd w:id="7"/>
+    </w:p>
+    <w:p>
+      <w:pPr>
+        <w:spacing w:line="240" w:lineRule="auto"/>
+        <w:rPr>
+          <w:lang w:val="en-US"/>
+        </w:rPr>
+      </w:pPr>
+      <w:r>
+        <w:rPr>
+          <w:lang w:val="en-US"/>
+        </w:rPr>
+        <w:t>‘a</w:t>
+      </w:r>
+      <w:r>
+        <w:rPr>
+          <w:lang w:val="en-US"/>
+        </w:rPr>
+        <w:t>nd</w:t>
+      </w:r>
+      <w:r>
+        <w:rPr>
+          <w:lang w:val="en-US"/>
+        </w:rPr>
+        <w:t>’</w:t>
+      </w:r>
+      <w:r>
+        <w:rPr>
+          <w:lang w:val="en-US"/>
+        </w:rPr>
+        <w:t xml:space="preserve"> operator</w:t>
+      </w:r>
+      <w:r>
+        <w:rPr>
+          <w:lang w:val="en-US"/>
+        </w:rPr>
+        <w:t>: The ‘and’ operator</w:t>
+      </w:r>
+      <w:r>
+        <w:rPr>
+          <w:lang w:val="en-US"/>
+        </w:rPr>
+        <w:t xml:space="preserve"> will take the lower value of member function</w:t>
+      </w:r>
+      <w:r>
+        <w:rPr>
+          <w:lang w:val="en-US"/>
+        </w:rPr>
+        <w:t>s</w:t>
+      </w:r>
+    </w:p>
+    <w:p>
+      <w:pPr>
+        <w:spacing w:line="240" w:lineRule="auto"/>
+        <w:rPr>
+          <w:lang w:val="en-US"/>
+        </w:rPr>
+      </w:pPr>
+      <w:r>
+        <w:rPr>
+          <w:lang w:val="en-US"/>
+        </w:rPr>
+        <w:t xml:space="preserve">‘or’ operator: </w:t>
+      </w:r>
+      <w:r>
+        <w:rPr>
+          <w:lang w:val="en-US"/>
+        </w:rPr>
+        <w:t xml:space="preserve"> </w:t>
+      </w:r>
+      <w:r>
+        <w:rPr>
+          <w:lang w:val="en-US"/>
+        </w:rPr>
+        <w:t>T</w:t>
+      </w:r>
+      <w:r>
+        <w:rPr>
+          <w:lang w:val="en-US"/>
+        </w:rPr>
+        <w:t xml:space="preserve">he </w:t>
+      </w:r>
+      <w:r>
+        <w:rPr>
+          <w:lang w:val="en-US"/>
+        </w:rPr>
+        <w:t>‘</w:t>
+      </w:r>
+      <w:r>
+        <w:rPr>
+          <w:lang w:val="en-US"/>
+        </w:rPr>
+        <w:t>or</w:t>
+      </w:r>
+      <w:r>
+        <w:rPr>
+          <w:lang w:val="en-US"/>
+        </w:rPr>
+        <w:t>’</w:t>
+      </w:r>
+      <w:r>
+        <w:rPr>
+          <w:lang w:val="en-US"/>
+        </w:rPr>
+        <w:t xml:space="preserve"> operator </w:t>
+      </w:r>
+      <w:r>
+        <w:rPr>
+          <w:lang w:val="en-US"/>
+        </w:rPr>
+        <w:t>will take the higher value of the member function</w:t>
+      </w:r>
+      <w:r>
+        <w:rPr>
+          <w:lang w:val="en-US"/>
+        </w:rPr>
+        <w:t>s</w:t>
+      </w:r>
     </w:p>
     <w:p>
       <w:pPr>
         <w:pStyle w:val="Heading2"/>
-        <w:rPr>
-          <w:lang w:val="en-US"/>
-        </w:rPr>
-      </w:pPr>
-      <w:r>
-        <w:rPr>
-          <w:lang w:val="en-US"/>
-        </w:rPr>
-        <w:t>About ‘and’ operator and ‘or’ operator:</w:t>
-      </w:r>
-    </w:p>
-    <w:p>
-      <w:pPr>
-        <w:rPr>
-          <w:lang w:val="en-US"/>
-        </w:rPr>
-      </w:pPr>
-      <w:r>
-        <w:rPr>
-          <w:lang w:val="en-US"/>
-        </w:rPr>
-        <w:t>‘a</w:t>
-      </w:r>
-      <w:r>
-        <w:rPr>
-          <w:lang w:val="en-US"/>
-        </w:rPr>
-        <w:t>nd</w:t>
-      </w:r>
-      <w:r>
-        <w:rPr>
-          <w:lang w:val="en-US"/>
-        </w:rPr>
-        <w:t>’</w:t>
-      </w:r>
-      <w:r>
-        <w:rPr>
-          <w:lang w:val="en-US"/>
-        </w:rPr>
-        <w:t xml:space="preserve"> operator</w:t>
-      </w:r>
-      <w:r>
-        <w:rPr>
-          <w:lang w:val="en-US"/>
-        </w:rPr>
-        <w:t>: The ‘and’ operator</w:t>
-      </w:r>
-      <w:r>
-        <w:rPr>
-          <w:lang w:val="en-US"/>
-        </w:rPr>
-        <w:t xml:space="preserve"> will take the lower value of member function</w:t>
-      </w:r>
-      <w:r>
-        <w:rPr>
-          <w:lang w:val="en-US"/>
-        </w:rPr>
-        <w:t>s</w:t>
-      </w:r>
-    </w:p>
-    <w:p>
-      <w:pPr>
-        <w:rPr>
-          <w:lang w:val="en-US"/>
-        </w:rPr>
-      </w:pPr>
-      <w:r>
-        <w:rPr>
-          <w:lang w:val="en-US"/>
-        </w:rPr>
-        <w:t xml:space="preserve">‘or’ operator: </w:t>
-      </w:r>
-      <w:r>
-        <w:rPr>
-          <w:lang w:val="en-US"/>
-        </w:rPr>
+        <w:spacing w:line="240" w:lineRule="auto"/>
+        <w:rPr>
+          <w:lang w:val="en-US"/>
+        </w:rPr>
+      </w:pPr>
+      <w:bookmarkStart w:id="8" w:name="_Toc10130655"/>
+      <w:proofErr w:type="spellStart"/>
+      <w:r>
+        <w:rPr>
+          <w:lang w:val="en-US"/>
+        </w:rPr>
+        <w:lastRenderedPageBreak/>
+        <w:t>Defuzzifier</w:t>
+      </w:r>
+      <w:proofErr w:type="spellEnd"/>
+      <w:r>
+        <w:rPr>
+          <w:lang w:val="en-US"/>
+        </w:rPr>
+        <w:t xml:space="preserve"> and output</w:t>
+      </w:r>
+      <w:bookmarkEnd w:id="8"/>
+    </w:p>
+    <w:p>
+      <w:pPr>
+        <w:spacing w:line="240" w:lineRule="auto"/>
+        <w:rPr>
+          <w:lang w:val="en-US"/>
+        </w:rPr>
+      </w:pPr>
+      <w:r>
+        <w:rPr>
+          <w:lang w:val="en-US"/>
+        </w:rPr>
+        <w:t xml:space="preserve">After apply </w:t>
+      </w:r>
+      <w:r>
+        <w:rPr>
+          <w:lang w:val="en-US"/>
+        </w:rPr>
+        <w:t>rule</w:t>
+      </w:r>
+      <w:r>
+        <w:rPr>
+          <w:lang w:val="en-US"/>
+        </w:rPr>
+        <w:t>, fuzzy controller will have a bit clearer value to do the defuzzy processes</w:t>
+      </w:r>
+      <w:r>
+        <w:rPr>
+          <w:lang w:val="en-US"/>
+        </w:rPr>
+        <w:t xml:space="preserve">. </w:t>
+      </w:r>
+      <w:r>
+        <w:rPr>
+          <w:lang w:val="en-US"/>
+        </w:rPr>
+        <w:t>A</w:t>
+      </w:r>
+      <w:r>
+        <w:rPr>
+          <w:lang w:val="en-US"/>
+        </w:rPr>
+        <w:t xml:space="preserve"> membership function will cover the </w:t>
+      </w:r>
+      <w:r>
+        <w:rPr>
+          <w:lang w:val="en-US"/>
+        </w:rPr>
+        <w:t>output and help defuzzy the value back to normalized clear value. Output membership function shown down below</w:t>
+      </w:r>
+      <w:r>
+        <w:rPr>
+          <w:lang w:val="en-US"/>
+        </w:rPr>
+        <w:t xml:space="preserve"> at figure 4</w:t>
+      </w:r>
+      <w:r>
+        <w:rPr>
+          <w:lang w:val="en-US"/>
+        </w:rPr>
+        <w:t>.</w:t>
+      </w:r>
+    </w:p>
+    <w:p>
+      <w:pPr>
+        <w:keepNext/>
+        <w:spacing w:line="240" w:lineRule="auto"/>
+        <w:jc w:val="center"/>
+      </w:pPr>
+      <w:r>
+        <w:rPr>
+          <w:noProof/>
+        </w:rPr>
+        <w:drawing>
+          <wp:inline distT="0" distB="0" distL="0" distR="0" wp14:anchorId="382CCA5D" wp14:editId="63905F65">
+            <wp:extent cx="1825321" cy="934501"/>
+            <wp:effectExtent l="0" t="0" r="3810" b="0"/>
+            <wp:docPr id="2" name="Picture 2"/>
+            <wp:cNvGraphicFramePr>
+              <a:graphicFrameLocks xmlns:a="http://schemas.openxmlformats.org/drawingml/2006/main" noChangeAspect="1"/>
+            </wp:cNvGraphicFramePr>
+            <a:graphic xmlns:a="http://schemas.openxmlformats.org/drawingml/2006/main">
+              <a:graphicData uri="http://schemas.openxmlformats.org/drawingml/2006/picture">
+                <pic:pic xmlns:pic="http://schemas.openxmlformats.org/drawingml/2006/picture">
+                  <pic:nvPicPr>
+                    <pic:cNvPr id="1" name=""/>
+                    <pic:cNvPicPr/>
+                  </pic:nvPicPr>
+                  <pic:blipFill>
+                    <a:blip r:embed="rId9"/>
+                    <a:stretch>
+                      <a:fillRect/>
+                    </a:stretch>
+                  </pic:blipFill>
+                  <pic:spPr>
+                    <a:xfrm>
+                      <a:off x="0" y="0"/>
+                      <a:ext cx="1858594" cy="951536"/>
+                    </a:xfrm>
+                    <a:prstGeom prst="rect">
+                      <a:avLst/>
+                    </a:prstGeom>
+                  </pic:spPr>
+                </pic:pic>
+              </a:graphicData>
+            </a:graphic>
+          </wp:inline>
+        </w:drawing>
+      </w:r>
+    </w:p>
+    <w:p>
+      <w:pPr>
+        <w:pStyle w:val="Caption"/>
+        <w:jc w:val="center"/>
+      </w:pPr>
+      <w:r>
+        <w:t xml:space="preserve">Figure </w:t>
+      </w:r>
+      <w:r>
+        <w:fldChar w:fldCharType="begin"/>
+      </w:r>
+      <w:r>
+        <w:instrText xml:space="preserve"> SEQ Figure \* ARABIC </w:instrText>
+      </w:r>
+      <w:r>
+        <w:fldChar w:fldCharType="separate"/>
+      </w:r>
+      <w:r>
+        <w:rPr>
+          <w:noProof/>
+        </w:rPr>
+        <w:t>4</w:t>
+      </w:r>
+      <w:r>
+        <w:fldChar w:fldCharType="end"/>
+      </w:r>
+      <w:r>
+        <w:t xml:space="preserve"> Output membership </w:t>
+      </w:r>
+      <w:proofErr w:type="spellStart"/>
+      <w:proofErr w:type="gramStart"/>
+      <w:r>
+        <w:t>function:WashTime</w:t>
+      </w:r>
+      <w:proofErr w:type="spellEnd"/>
+      <w:proofErr w:type="gramEnd"/>
+    </w:p>
+    <w:p>
+      <w:pPr>
+        <w:spacing w:line="240" w:lineRule="auto"/>
+      </w:pPr>
+      <w:r>
+        <w:t xml:space="preserve">After apply </w:t>
+      </w:r>
+      <w:r>
+        <w:t>rule</w:t>
+      </w:r>
+      <w:r>
+        <w:t>, fuzzy logic controller i</w:t>
+      </w:r>
+      <w:r>
+        <w:t>nterprets fuzzy values as weightings</w:t>
+      </w:r>
+      <w:r>
+        <w:t>. For example, 0.3 times of Medium and 0.4 times of long</w:t>
+      </w:r>
+      <w:r>
+        <w:t xml:space="preserve">, wash time can be </w:t>
+      </w:r>
+      <w:r>
+        <w:t>calculated</w:t>
+      </w:r>
+      <w:r>
+        <w:t xml:space="preserve"> by (3*medium+4*long)/7</w:t>
+      </w:r>
+      <w:r>
+        <w:t xml:space="preserve">. </w:t>
+      </w:r>
+    </w:p>
+    <w:p>
+      <w:pPr>
+        <w:spacing w:line="240" w:lineRule="auto"/>
+      </w:pPr>
+      <w:r>
+        <w:t>At l</w:t>
+      </w:r>
+      <w:r>
+        <w:t xml:space="preserve">ast, </w:t>
+      </w:r>
+      <w:r>
+        <w:t>a clear value will be output as answer of wash time</w:t>
+      </w:r>
+      <w:r>
+        <w:t xml:space="preserve"> as a clear value between 0 to 60</w:t>
+      </w:r>
+      <w:r>
+        <w:t>.</w:t>
+      </w:r>
+    </w:p>
+    <w:p>
+      <w:pPr>
+        <w:pStyle w:val="Heading1"/>
+        <w:spacing w:line="240" w:lineRule="auto"/>
+      </w:pPr>
+      <w:bookmarkStart w:id="9" w:name="_Toc10130656"/>
+      <w:r>
+        <w:t>Surface</w:t>
+      </w:r>
+      <w:bookmarkEnd w:id="9"/>
+      <w:r>
         <w:t xml:space="preserve"> </w:t>
       </w:r>
-      <w:r>
-        <w:rPr>
-          <w:lang w:val="en-US"/>
-        </w:rPr>
-        <w:t>T</w:t>
-      </w:r>
-      <w:r>
-        <w:rPr>
-          <w:lang w:val="en-US"/>
-        </w:rPr>
-        <w:t xml:space="preserve">he </w:t>
-      </w:r>
-      <w:r>
-        <w:rPr>
-          <w:lang w:val="en-US"/>
-        </w:rPr>
-        <w:t>‘</w:t>
-      </w:r>
-      <w:r>
-        <w:rPr>
-          <w:lang w:val="en-US"/>
-        </w:rPr>
-        <w:t>or</w:t>
-      </w:r>
-      <w:r>
-        <w:rPr>
-          <w:lang w:val="en-US"/>
-        </w:rPr>
-        <w:t>’</w:t>
-      </w:r>
-      <w:r>
-        <w:rPr>
-          <w:lang w:val="en-US"/>
-        </w:rPr>
-        <w:t xml:space="preserve"> operator </w:t>
-      </w:r>
-      <w:r>
-        <w:rPr>
-          <w:lang w:val="en-US"/>
-        </w:rPr>
-        <w:t>will take the higher value of the member function</w:t>
-      </w:r>
-      <w:r>
-        <w:rPr>
-          <w:lang w:val="en-US"/>
-        </w:rPr>
-        <w:t>s</w:t>
-      </w:r>
-    </w:p>
-    <w:p>
-      <w:pPr>
-        <w:pStyle w:val="Heading2"/>
-        <w:rPr>
-          <w:lang w:val="en-US"/>
-        </w:rPr>
-      </w:pPr>
-      <w:r>
-        <w:rPr>
-          <w:lang w:val="en-US"/>
-        </w:rPr>
-        <w:t>Defuzzied</w:t>
-      </w:r>
-      <w:r>
-        <w:rPr>
-          <w:lang w:val="en-US"/>
-        </w:rPr>
-        <w:t xml:space="preserve"> and output</w:t>
-      </w:r>
-    </w:p>
-    <w:p>
-      <w:pPr>
-        <w:rPr>
-          <w:lang w:val="en-US"/>
-        </w:rPr>
-      </w:pPr>
-      <w:r>
-        <w:rPr>
-          <w:lang w:val="en-US"/>
-        </w:rPr>
-        <w:t>After apply ro</w:t>
-      </w:r>
-      <w:r>
-        <w:rPr>
-          <w:lang w:val="en-US"/>
-        </w:rPr>
-        <w:t>le, fuzzy controller will have a bit clearer value to do the defuzzy processes</w:t>
-      </w:r>
-      <w:r>
-        <w:rPr>
-          <w:lang w:val="en-US"/>
+    </w:p>
+    <w:p>
+      <w:pPr>
+        <w:spacing w:line="240" w:lineRule="auto"/>
+      </w:pPr>
+      <w:r>
+        <w:t xml:space="preserve">By using the method </w:t>
+      </w:r>
+      <w:r>
+        <w:t>above, inputs</w:t>
+      </w:r>
+      <w:r>
+        <w:t xml:space="preserve"> values from sensors can be fuzzified and apply rules (including operators) than using the output membership function</w:t>
+      </w:r>
+      <w:r>
+        <w:t>, we can get a clear</w:t>
+      </w:r>
+      <w:r>
+        <w:t xml:space="preserve"> output wash time.</w:t>
+      </w:r>
+      <w:r>
+        <w:t>,</w:t>
+      </w:r>
+    </w:p>
+    <w:p>
+      <w:pPr>
+        <w:spacing w:line="240" w:lineRule="auto"/>
+        <w:rPr>
+          <w:rFonts w:eastAsiaTheme="minorEastAsia" w:hint="eastAsia"/>
+          <w:lang w:eastAsia="zh-CN"/>
+        </w:rPr>
+      </w:pPr>
+      <w:r>
+        <w:t>Output</w:t>
+      </w:r>
+      <w:r>
+        <w:t xml:space="preserve"> of wash time </w:t>
+      </w:r>
+      <w:r>
+        <w:t xml:space="preserve">of different conditions </w:t>
+      </w:r>
+      <w:r>
+        <w:t>can</w:t>
+      </w:r>
+      <w:r>
+        <w:t xml:space="preserve"> be </w:t>
+      </w:r>
+      <w:r>
+        <w:t>representing</w:t>
+      </w:r>
+      <w:r>
+        <w:t xml:space="preserve"> by a response surface shown down below at figure 5.</w:t>
+      </w:r>
+    </w:p>
+    <w:p>
+      <w:pPr>
+        <w:keepNext/>
+        <w:spacing w:line="240" w:lineRule="auto"/>
+        <w:jc w:val="center"/>
+      </w:pPr>
+      <w:r>
+        <w:rPr>
+          <w:noProof/>
+        </w:rPr>
+        <w:drawing>
+          <wp:inline distT="0" distB="0" distL="0" distR="0" wp14:anchorId="2E99FB55" wp14:editId="299BEED3">
+            <wp:extent cx="1407092" cy="1137085"/>
+            <wp:effectExtent l="0" t="0" r="3175" b="6350"/>
+            <wp:docPr id="3" name="Picture 3"/>
+            <wp:cNvGraphicFramePr>
+              <a:graphicFrameLocks xmlns:a="http://schemas.openxmlformats.org/drawingml/2006/main" noChangeAspect="1"/>
+            </wp:cNvGraphicFramePr>
+            <a:graphic xmlns:a="http://schemas.openxmlformats.org/drawingml/2006/main">
+              <a:graphicData uri="http://schemas.openxmlformats.org/drawingml/2006/picture">
+                <pic:pic xmlns:pic="http://schemas.openxmlformats.org/drawingml/2006/picture">
+                  <pic:nvPicPr>
+                    <pic:cNvPr id="1" name=""/>
+                    <pic:cNvPicPr/>
+                  </pic:nvPicPr>
+                  <pic:blipFill>
+                    <a:blip r:embed="rId10"/>
+                    <a:stretch>
+                      <a:fillRect/>
+                    </a:stretch>
+                  </pic:blipFill>
+                  <pic:spPr>
+                    <a:xfrm>
+                      <a:off x="0" y="0"/>
+                      <a:ext cx="1419502" cy="1147114"/>
+                    </a:xfrm>
+                    <a:prstGeom prst="rect">
+                      <a:avLst/>
+                    </a:prstGeom>
+                  </pic:spPr>
+                </pic:pic>
+              </a:graphicData>
+            </a:graphic>
+          </wp:inline>
+        </w:drawing>
+      </w:r>
+    </w:p>
+    <w:p>
+      <w:pPr>
+        <w:pStyle w:val="Caption"/>
+        <w:jc w:val="center"/>
+      </w:pPr>
+      <w:r>
+        <w:t xml:space="preserve">Figure </w:t>
+      </w:r>
+      <w:r>
+        <w:fldChar w:fldCharType="begin"/>
+      </w:r>
+      <w:r>
+        <w:instrText xml:space="preserve"> SEQ Figure \* ARABIC </w:instrText>
+      </w:r>
+      <w:r>
+        <w:fldChar w:fldCharType="separate"/>
+      </w:r>
+      <w:r>
+        <w:rPr>
+          <w:noProof/>
+        </w:rPr>
+        <w:t>5</w:t>
+      </w:r>
+      <w:r>
+        <w:fldChar w:fldCharType="end"/>
+      </w:r>
+      <w:r>
+        <w:t xml:space="preserve"> surface of the output</w:t>
+      </w:r>
+    </w:p>
+    <w:p>
+      <w:pPr>
+        <w:spacing w:line="240" w:lineRule="auto"/>
+        <w:rPr>
+          <w:lang w:val="en-US"/>
+        </w:rPr>
+      </w:pPr>
+    </w:p>
+    <w:p>
+      <w:pPr>
+        <w:spacing w:line="240" w:lineRule="auto"/>
+        <w:rPr>
+          <w:lang w:val="en-US" w:eastAsia="zh-CN"/>
+        </w:rPr>
+      </w:pPr>
+      <w:r>
+        <w:rPr>
+          <w:lang w:eastAsia="zh-CN"/>
+        </w:rPr>
+        <w:t>We can see there are some discontinue on the surface</w:t>
+      </w:r>
+      <w:r>
+        <w:rPr>
+          <w:lang w:eastAsia="zh-CN"/>
+        </w:rPr>
+        <w:t xml:space="preserve"> (figure 6)</w:t>
+      </w:r>
+      <w:r>
+        <w:rPr>
+          <w:lang w:val="en-US" w:eastAsia="zh-CN"/>
+        </w:rPr>
+        <w:t xml:space="preserve">, but its gradient does not change a lot. Since this output is wash time, discontinues does not </w:t>
+      </w:r>
+      <w:r>
+        <w:rPr>
+          <w:lang w:val="en-US" w:eastAsia="zh-CN"/>
+        </w:rPr>
+        <w:t>affect</w:t>
+      </w:r>
+      <w:r>
+        <w:rPr>
+          <w:lang w:val="en-US" w:eastAsia="zh-CN"/>
+        </w:rPr>
+        <w:t xml:space="preserve"> user experience</w:t>
+      </w:r>
+      <w:r>
+        <w:rPr>
+          <w:lang w:val="en-US" w:eastAsia="zh-CN"/>
+        </w:rPr>
+        <w:t xml:space="preserve"> a lot because every single time of wash is independent, user is very hard to feel </w:t>
+      </w:r>
+      <w:r>
+        <w:rPr>
+          <w:lang w:val="en-US" w:eastAsia="zh-CN"/>
+        </w:rPr>
+        <w:t xml:space="preserve">this little be </w:t>
+      </w:r>
+      <w:r>
+        <w:rPr>
+          <w:lang w:eastAsia="zh-CN"/>
+        </w:rPr>
+        <w:t>discontinue</w:t>
+      </w:r>
+      <w:r>
+        <w:rPr>
+          <w:lang w:eastAsia="zh-CN"/>
+        </w:rPr>
+        <w:t>.</w:t>
+      </w:r>
+      <w:r>
+        <w:rPr>
+          <w:lang w:eastAsia="zh-CN"/>
+        </w:rPr>
+        <w:t xml:space="preserve"> </w:t>
+      </w:r>
+    </w:p>
+    <w:p>
+      <w:pPr>
+        <w:keepNext/>
+        <w:spacing w:line="240" w:lineRule="auto"/>
+        <w:jc w:val="center"/>
+      </w:pPr>
+      <w:r>
+        <w:rPr>
+          <w:noProof/>
+        </w:rPr>
+        <mc:AlternateContent>
+          <mc:Choice Requires="wpi">
+            <w:drawing>
+              <wp:anchor distT="0" distB="0" distL="114300" distR="114300" simplePos="0" relativeHeight="251659264" behindDoc="0" locked="0" layoutInCell="1" allowOverlap="1" wp14:anchorId="73D28ECD" wp14:editId="3A07F5A0">
+                <wp:simplePos x="0" y="0"/>
+                <wp:positionH relativeFrom="column">
+                  <wp:posOffset>2341786</wp:posOffset>
+                </wp:positionH>
+                <wp:positionV relativeFrom="paragraph">
+                  <wp:posOffset>309114</wp:posOffset>
+                </wp:positionV>
+                <wp:extent cx="1064160" cy="626760"/>
+                <wp:effectExtent l="57150" t="38100" r="60325" b="59055"/>
+                <wp:wrapNone/>
+                <wp:docPr id="7" name="Ink 7"/>
+                <wp:cNvGraphicFramePr/>
+                <a:graphic xmlns:a="http://schemas.openxmlformats.org/drawingml/2006/main">
+                  <a:graphicData uri="http://schemas.microsoft.com/office/word/2010/wordprocessingInk">
+                    <w14:contentPart bwMode="auto" r:id="rId11">
+                      <w14:nvContentPartPr>
+                        <w14:cNvContentPartPr/>
+                      </w14:nvContentPartPr>
+                      <w14:xfrm>
+                        <a:off x="0" y="0"/>
+                        <a:ext cx="1064160" cy="626760"/>
+                      </w14:xfrm>
+                    </w14:contentPart>
+                  </a:graphicData>
+                </a:graphic>
+              </wp:anchor>
+            </w:drawing>
+          </mc:Choice>
+          <mc:Fallback>
+            <w:pict>
+              <v:shapetype w14:anchorId="54B95564" id="_x0000_t75" coordsize="21600,21600" o:spt="75" o:preferrelative="t" path="m@4@5l@4@11@9@11@9@5xe" filled="f" stroked="f">
+                <v:stroke joinstyle="miter"/>
+                <v:formulas>
+                  <v:f eqn="if lineDrawn pixelLineWidth 0"/>
+                  <v:f eqn="sum @0 1 0"/>
+                  <v:f eqn="sum 0 0 @1"/>
+                  <v:f eqn="prod @2 1 2"/>
+                  <v:f eqn="prod @3 21600 pixelWidth"/>
+                  <v:f eqn="prod @3 21600 pixelHeight"/>
+                  <v:f eqn="sum @0 0 1"/>
+                  <v:f eqn="prod @6 1 2"/>
+                  <v:f eqn="prod @7 21600 pixelWidth"/>
+                  <v:f eqn="sum @8 21600 0"/>
+                  <v:f eqn="prod @7 21600 pixelHeight"/>
+                  <v:f eqn="sum @10 21600 0"/>
+                </v:formulas>
+                <v:path o:extrusionok="f" gradientshapeok="t" o:connecttype="rect"/>
+                <o:lock v:ext="edit" aspectratio="t"/>
+              </v:shapetype>
+              <v:shape id="Ink 7" o:spid="_x0000_s1026" type="#_x0000_t75" style="position:absolute;margin-left:183pt;margin-top:22.95pt;width:86.65pt;height:52.15pt;z-index:251659264;visibility:visible;mso-wrap-style:square;mso-wrap-distance-left:9pt;mso-wrap-distance-top:0;mso-wrap-distance-right:9pt;mso-wrap-distance-bottom:0;mso-position-horizontal:absolute;mso-position-horizontal-relative:text;mso-position-vertical:absolute;mso-position-vertical-relative:text" o:gfxdata="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">
+                <v:imagedata r:id="rId12" o:title=""/>
+              </v:shape>
+            </w:pict>
+          </mc:Fallback>
+        </mc:AlternateContent>
+      </w:r>
+      <w:r>
+        <w:rPr>
+          <w:noProof/>
+        </w:rPr>
+        <w:drawing>
+          <wp:inline distT="0" distB="0" distL="0" distR="0" wp14:anchorId="781A5247" wp14:editId="24D353C6">
+            <wp:extent cx="1407092" cy="1137085"/>
+            <wp:effectExtent l="0" t="0" r="3175" b="6350"/>
+            <wp:docPr id="5" name="Picture 5"/>
+            <wp:cNvGraphicFramePr>
+              <a:graphicFrameLocks xmlns:a="http://schemas.openxmlformats.org/drawingml/2006/main" noChangeAspect="1"/>
+            </wp:cNvGraphicFramePr>
+            <a:graphic xmlns:a="http://schemas.openxmlformats.org/drawingml/2006/main">
+              <a:graphicData uri="http://schemas.openxmlformats.org/drawingml/2006/picture">
+                <pic:pic xmlns:pic="http://schemas.openxmlformats.org/drawingml/2006/picture">
+                  <pic:nvPicPr>
+                    <pic:cNvPr id="1" name=""/>
+                    <pic:cNvPicPr/>
+                  </pic:nvPicPr>
+                  <pic:blipFill>
+                    <a:blip r:embed="rId10"/>
+                    <a:stretch>
+                      <a:fillRect/>
+                    </a:stretch>
+                  </pic:blipFill>
+                  <pic:spPr>
+                    <a:xfrm>
+                      <a:off x="0" y="0"/>
+                      <a:ext cx="1419502" cy="1147114"/>
+                    </a:xfrm>
+                    <a:prstGeom prst="rect">
+                      <a:avLst/>
+                    </a:prstGeom>
+                  </pic:spPr>
+                </pic:pic>
+              </a:graphicData>
+            </a:graphic>
+          </wp:inline>
+        </w:drawing>
+      </w:r>
+    </w:p>
+    <w:p>
+      <w:pPr>
+        <w:pStyle w:val="Caption"/>
+        <w:jc w:val="center"/>
+      </w:pPr>
+      <w:r>
+        <w:t xml:space="preserve">Figure </w:t>
+      </w:r>
+      <w:r>
+        <w:fldChar w:fldCharType="begin"/>
+      </w:r>
+      <w:r>
+        <w:instrText xml:space="preserve"> SEQ Figure \* ARABIC </w:instrText>
+      </w:r>
+      <w:r>
+        <w:fldChar w:fldCharType="separate"/>
+      </w:r>
+      <w:r>
+        <w:rPr>
+          <w:noProof/>
+        </w:rPr>
+        <w:t>6</w:t>
+      </w:r>
+      <w:r>
+        <w:fldChar w:fldCharType="end"/>
+      </w:r>
+      <w:r>
+        <w:t>surface with discontinue indication</w:t>
+      </w:r>
+    </w:p>
+    <w:p>
+      <w:pPr>
+        <w:pStyle w:val="Heading1"/>
+        <w:rPr>
+          <w:lang w:eastAsia="zh-CN"/>
+        </w:rPr>
+      </w:pPr>
+      <w:r>
+        <w:rPr>
+          <w:lang w:eastAsia="zh-CN"/>
+        </w:rPr>
+        <w:t xml:space="preserve">About </w:t>
+      </w:r>
+      <w:r>
+        <w:rPr>
+          <w:lang w:eastAsia="zh-CN"/>
+        </w:rPr>
+        <w:t>more</w:t>
+      </w:r>
+      <w:r>
+        <w:rPr>
+          <w:lang w:eastAsia="zh-CN"/>
+        </w:rPr>
+        <w:t xml:space="preserve"> input</w:t>
+      </w:r>
+    </w:p>
+    <w:p>
+      <w:pPr>
+        <w:rPr>
+          <w:lang w:val="en-US" w:eastAsia="zh-CN"/>
+        </w:rPr>
+      </w:pPr>
+      <w:r>
+        <w:rPr>
+          <w:lang w:eastAsia="zh-CN"/>
+        </w:rPr>
+        <w:t>At current stage, the fuzzy controller already able t</w:t>
+      </w:r>
+      <w:r>
+        <w:rPr>
+          <w:lang w:eastAsia="zh-CN"/>
+        </w:rPr>
+        <w:t>o obtain a wash time for different type of dirt and different degree of dirt</w:t>
+      </w:r>
+      <w:r>
+        <w:rPr>
+          <w:lang w:eastAsia="zh-CN"/>
+        </w:rPr>
+        <w:t xml:space="preserve">. But in real life, </w:t>
+      </w:r>
+      <w:r>
+        <w:rPr>
+          <w:lang w:eastAsia="zh-CN"/>
+        </w:rPr>
+        <w:t xml:space="preserve">there are more factors able to affect wash time. </w:t>
+      </w:r>
+      <w:r>
+        <w:rPr>
+          <w:lang w:eastAsia="zh-CN"/>
+        </w:rPr>
+        <w:t xml:space="preserve">More input </w:t>
+      </w:r>
+      <w:r>
+        <w:rPr>
+          <w:lang w:eastAsia="zh-CN"/>
+        </w:rPr>
+        <w:lastRenderedPageBreak/>
+        <w:t xml:space="preserve">means </w:t>
+      </w:r>
+      <w:r>
+        <w:rPr>
+          <w:rFonts w:hint="eastAsia"/>
+          <w:lang w:eastAsia="zh-CN"/>
+        </w:rPr>
+        <w:t>fuzzy</w:t>
+      </w:r>
+      <w:r>
+        <w:rPr>
+          <w:lang w:eastAsia="zh-CN"/>
+        </w:rPr>
+        <w:t xml:space="preserve"> logic controller takes more to calculation, so it is more human like and intelligent.</w:t>
+      </w:r>
+      <w:r>
+        <w:rPr>
+          <w:lang w:eastAsia="zh-CN"/>
+        </w:rPr>
+        <w:t xml:space="preserve"> </w:t>
+      </w:r>
+      <w:r>
+        <w:rPr>
+          <w:lang w:eastAsia="zh-CN"/>
+        </w:rPr>
+        <w:t xml:space="preserve">We can add </w:t>
+      </w:r>
+      <w:r>
+        <w:rPr>
+          <w:lang w:eastAsia="zh-CN"/>
+        </w:rPr>
+        <w:t xml:space="preserve">one </w:t>
+      </w:r>
+      <w:r>
+        <w:rPr>
+          <w:lang w:eastAsia="zh-CN"/>
+        </w:rPr>
+        <w:t>more input in</w:t>
+      </w:r>
+      <w:r>
+        <w:rPr>
+          <w:lang w:eastAsia="zh-CN"/>
+        </w:rPr>
+        <w:t>to the system</w:t>
+      </w:r>
+      <w:r>
+        <w:rPr>
+          <w:lang w:eastAsia="zh-CN"/>
+        </w:rPr>
+        <w:t>,</w:t>
+      </w:r>
+      <w:r>
+        <w:rPr>
+          <w:lang w:eastAsia="zh-CN"/>
+        </w:rPr>
+        <w:t xml:space="preserve"> that is </w:t>
+      </w:r>
+      <w:r>
+        <w:rPr>
+          <w:lang w:eastAsia="zh-CN"/>
+        </w:rPr>
+        <w:t>temperature</w:t>
+      </w:r>
+      <w:r>
+        <w:rPr>
+          <w:lang w:eastAsia="zh-CN"/>
+        </w:rPr>
+        <w:t xml:space="preserve"> </w:t>
+      </w:r>
+      <w:r>
+        <w:rPr>
+          <w:lang w:val="en-US" w:eastAsia="zh-CN"/>
+        </w:rPr>
+        <w:t>of wate</w:t>
+      </w:r>
+      <w:r>
+        <w:rPr>
+          <w:rFonts w:hint="eastAsia"/>
+          <w:lang w:val="en-US" w:eastAsia="zh-CN"/>
+        </w:rPr>
+        <w:t>r</w:t>
+      </w:r>
+      <w:r>
+        <w:rPr>
+          <w:lang w:val="en-US" w:eastAsia="zh-CN"/>
         </w:rPr>
         <w:t xml:space="preserve">. </w:t>
       </w:r>
-      <w:r>
-        <w:rPr>
-          <w:lang w:val="en-US"/>
-        </w:rPr>
-        <w:t>A</w:t>
-      </w:r>
-      <w:r>
-        <w:rPr>
-          <w:lang w:val="en-US"/>
-        </w:rPr>
-        <w:t xml:space="preserve"> membership function will cover the </w:t>
-      </w:r>
-      <w:r>
-        <w:rPr>
-          <w:lang w:val="en-US"/>
-        </w:rPr>
-        <w:t>output and help defuzzy the value back to normalized clear value. Output membership function shown down below.</w:t>
-      </w:r>
-    </w:p>
-    <w:p>
-      <w:pPr>
-        <w:rPr>
-          <w:lang w:val="en-US"/>
-        </w:rPr>
-      </w:pPr>
-      <w:bookmarkStart w:id="0" w:name="_GoBack"/>
-      <w:bookmarkEnd w:id="0"/>
-    </w:p>
-    <w:p>
-      <w:pPr>
-        <w:rPr>
-          <w:lang w:val="en-US"/>
-        </w:rPr>
-      </w:pPr>
-    </w:p>
-    <w:p>
-      <w:pPr>
-        <w:rPr>
-          <w:lang w:val="en-US"/>
-        </w:rPr>
-      </w:pPr>
+    </w:p>
+    <w:p>
+      <w:pPr>
+        <w:rPr>
+          <w:lang w:val="en-US" w:eastAsia="zh-CN"/>
+        </w:rPr>
+      </w:pPr>
+      <w:r>
+        <w:rPr>
+          <w:lang w:val="en-US" w:eastAsia="zh-CN"/>
+        </w:rPr>
+        <w:t>Temperature of water can be input from w</w:t>
+      </w:r>
+      <w:r>
+        <w:rPr>
+          <w:rFonts w:hint="eastAsia"/>
+          <w:lang w:val="en-US" w:eastAsia="zh-CN"/>
+        </w:rPr>
+        <w:t>ashing</w:t>
+      </w:r>
+      <w:r>
+        <w:rPr>
+          <w:lang w:val="en-US" w:eastAsia="zh-CN"/>
+        </w:rPr>
+        <w:t xml:space="preserve"> machine water temperature sensors.</w:t>
+      </w:r>
+      <w:r>
+        <w:rPr>
+          <w:lang w:val="en-US" w:eastAsia="zh-CN"/>
+        </w:rPr>
+        <w:t xml:space="preserve"> Higher temperature of water can make </w:t>
+      </w:r>
+      <w:r>
+        <w:rPr>
+          <w:lang w:val="en-US"/>
+        </w:rPr>
+        <w:t xml:space="preserve">greasy </w:t>
+      </w:r>
+      <w:r>
+        <w:rPr>
+          <w:lang w:val="en-US" w:eastAsia="zh-CN"/>
+        </w:rPr>
+        <w:t>d</w:t>
+      </w:r>
+      <w:r>
+        <w:rPr>
+          <w:lang w:val="en-US" w:eastAsia="zh-CN"/>
+        </w:rPr>
+        <w:t>issolve</w:t>
+      </w:r>
+      <w:r>
+        <w:rPr>
+          <w:lang w:val="en-US" w:eastAsia="zh-CN"/>
+        </w:rPr>
+        <w:t xml:space="preserve"> more quickly</w:t>
+      </w:r>
+      <w:r>
+        <w:rPr>
+          <w:lang w:val="en-US" w:eastAsia="zh-CN"/>
+        </w:rPr>
+        <w:t xml:space="preserve"> and cooler water make</w:t>
+      </w:r>
       <w:r>
         <w:rPr>
           <w:lang w:val="en-US"/>
         </w:rPr>
         <w:t xml:space="preserve"> </w:t>
       </w:r>
-    </w:p>
-    <w:p>
-      <w:pPr>
-        <w:rPr>
-          <w:lang w:val="en-US"/>
-        </w:rPr>
-      </w:pPr>
-    </w:p>
-    <w:p>
-      <w:pPr>
-        <w:rPr>
-          <w:lang w:val="en-US"/>
-        </w:rPr>
-      </w:pPr>
+      <w:r>
+        <w:rPr>
+          <w:lang w:val="en-US"/>
+        </w:rPr>
+        <w:t>greasy</w:t>
+      </w:r>
+      <w:r>
+        <w:rPr>
+          <w:lang w:val="en-US"/>
+        </w:rPr>
+        <w:t xml:space="preserve"> dissolve harder</w:t>
+      </w:r>
+      <w:r>
+        <w:rPr>
+          <w:lang w:val="en-US" w:eastAsia="zh-CN"/>
+        </w:rPr>
+        <w:t>. So that higher water t</w:t>
+      </w:r>
+      <w:r>
+        <w:rPr>
+          <w:lang w:val="en-US" w:eastAsia="zh-CN"/>
+        </w:rPr>
+        <w:t>emperature</w:t>
+      </w:r>
+      <w:r>
+        <w:rPr>
+          <w:lang w:val="en-US" w:eastAsia="zh-CN"/>
+        </w:rPr>
+        <w:t xml:space="preserve"> can lower down th</w:t>
+      </w:r>
+      <w:r>
+        <w:rPr>
+          <w:lang w:val="en-US" w:eastAsia="zh-CN"/>
+        </w:rPr>
+        <w:t>e wash time</w:t>
+      </w:r>
+      <w:r>
+        <w:rPr>
+          <w:lang w:val="en-US" w:eastAsia="zh-CN"/>
+        </w:rPr>
+        <w:t>, and lower temperature will make wash longer</w:t>
+      </w:r>
+      <w:r>
+        <w:rPr>
+          <w:lang w:val="en-US" w:eastAsia="zh-CN"/>
+        </w:rPr>
+        <w:t>.</w:t>
+      </w:r>
+    </w:p>
+    <w:p>
+      <w:pPr>
+        <w:spacing w:line="240" w:lineRule="auto"/>
+        <w:rPr>
+          <w:lang w:val="en-US"/>
+        </w:rPr>
+      </w:pPr>
+      <w:r>
+        <w:rPr>
+          <w:lang w:val="en-US"/>
+        </w:rPr>
+        <w:t xml:space="preserve">Figure 2 shows membership function of </w:t>
+      </w:r>
+      <w:proofErr w:type="spellStart"/>
+      <w:r>
+        <w:rPr>
+          <w:lang w:val="en-US" w:eastAsia="zh-CN"/>
+        </w:rPr>
+        <w:t>Temperature</w:t>
+      </w:r>
+      <w:r>
+        <w:rPr>
+          <w:lang w:val="en-US" w:eastAsia="zh-CN"/>
+        </w:rPr>
+        <w:t>OfWater</w:t>
+      </w:r>
+      <w:proofErr w:type="spellEnd"/>
+      <w:r>
+        <w:rPr>
+          <w:lang w:val="en-US"/>
+        </w:rPr>
+        <w:t xml:space="preserve"> with range </w:t>
+      </w:r>
+      <w:r>
+        <w:rPr>
+          <w:lang w:val="en-US"/>
+        </w:rPr>
+        <w:t>20</w:t>
+      </w:r>
+      <w:r>
+        <w:rPr>
+          <w:lang w:val="en-US"/>
+        </w:rPr>
+        <w:t xml:space="preserve"> to </w:t>
+      </w:r>
+      <w:r>
+        <w:rPr>
+          <w:lang w:val="en-US"/>
+        </w:rPr>
+        <w:t>60</w:t>
+      </w:r>
+      <w:r>
+        <w:rPr>
+          <w:lang w:val="en-US"/>
+        </w:rPr>
+        <w:t>.</w:t>
+      </w:r>
+    </w:p>
+    <w:p>
+      <w:pPr>
+        <w:keepNext/>
+        <w:spacing w:line="240" w:lineRule="auto"/>
+        <w:jc w:val="center"/>
+      </w:pPr>
+      <w:r>
+        <w:rPr>
+          <w:noProof/>
+        </w:rPr>
+        <w:drawing>
+          <wp:inline distT="0" distB="0" distL="0" distR="0" wp14:anchorId="2F31C78A" wp14:editId="66108FCB">
+            <wp:extent cx="3193900" cy="1618535"/>
+            <wp:effectExtent l="0" t="0" r="6985" b="1270"/>
+            <wp:docPr id="13" name="Picture 13"/>
+            <wp:cNvGraphicFramePr>
+              <a:graphicFrameLocks xmlns:a="http://schemas.openxmlformats.org/drawingml/2006/main" noChangeAspect="1"/>
+            </wp:cNvGraphicFramePr>
+            <a:graphic xmlns:a="http://schemas.openxmlformats.org/drawingml/2006/main">
+              <a:graphicData uri="http://schemas.openxmlformats.org/drawingml/2006/picture">
+                <pic:pic xmlns:pic="http://schemas.openxmlformats.org/drawingml/2006/picture">
+                  <pic:nvPicPr>
+                    <pic:cNvPr id="1" name=""/>
+                    <pic:cNvPicPr/>
+                  </pic:nvPicPr>
+                  <pic:blipFill>
+                    <a:blip r:embed="rId13"/>
+                    <a:stretch>
+                      <a:fillRect/>
+                    </a:stretch>
+                  </pic:blipFill>
+                  <pic:spPr>
+                    <a:xfrm>
+                      <a:off x="0" y="0"/>
+                      <a:ext cx="3243235" cy="1643536"/>
+                    </a:xfrm>
+                    <a:prstGeom prst="rect">
+                      <a:avLst/>
+                    </a:prstGeom>
+                  </pic:spPr>
+                </pic:pic>
+              </a:graphicData>
+            </a:graphic>
+          </wp:inline>
+        </w:drawing>
+      </w:r>
+    </w:p>
+    <w:p>
+      <w:pPr>
+        <w:pStyle w:val="Caption"/>
+        <w:jc w:val="center"/>
+        <w:rPr>
+          <w:lang w:eastAsia="zh-CN"/>
+        </w:rPr>
+      </w:pPr>
+      <w:r>
+        <w:t xml:space="preserve">Figure </w:t>
+      </w:r>
+      <w:r>
+        <w:fldChar w:fldCharType="begin"/>
+      </w:r>
+      <w:r>
+        <w:instrText xml:space="preserve"> SEQ Figure \* ARABIC </w:instrText>
+      </w:r>
+      <w:r>
+        <w:fldChar w:fldCharType="separate"/>
+      </w:r>
+      <w:r>
+        <w:rPr>
+          <w:noProof/>
+        </w:rPr>
+        <w:t>7</w:t>
+      </w:r>
+      <w:r>
+        <w:fldChar w:fldCharType="end"/>
+      </w:r>
+      <w:r>
+        <w:t xml:space="preserve">Membership </w:t>
+      </w:r>
+      <w:proofErr w:type="spellStart"/>
+      <w:proofErr w:type="gramStart"/>
+      <w:r>
+        <w:t>function:</w:t>
+      </w:r>
+      <w:r>
+        <w:rPr>
+          <w:rFonts w:hint="eastAsia"/>
+          <w:lang w:eastAsia="zh-CN"/>
+        </w:rPr>
+        <w:t>TemperatureOfWater</w:t>
+      </w:r>
+      <w:proofErr w:type="spellEnd"/>
+      <w:proofErr w:type="gramEnd"/>
+    </w:p>
+    <w:p>
+      <w:pPr>
+        <w:rPr>
+          <w:rFonts w:hint="eastAsia"/>
+          <w:lang w:eastAsia="zh-CN"/>
+        </w:rPr>
+      </w:pPr>
+      <w:r>
+        <w:rPr>
+          <w:lang w:eastAsia="zh-CN"/>
+        </w:rPr>
+        <w:t>Base on the senesce of</w:t>
+      </w:r>
+      <w:r>
+        <w:rPr>
+          <w:lang w:eastAsia="zh-CN"/>
+        </w:rPr>
+        <w:t xml:space="preserve"> hotter water </w:t>
+      </w:r>
+      <w:r>
+        <w:rPr>
+          <w:lang w:eastAsia="zh-CN"/>
+        </w:rPr>
+        <w:t xml:space="preserve">dissolve greasy is easier, some rules is </w:t>
+      </w:r>
+      <w:proofErr w:type="gramStart"/>
+      <w:r>
+        <w:rPr>
+          <w:lang w:eastAsia="zh-CN"/>
+        </w:rPr>
+        <w:t>add</w:t>
+      </w:r>
+      <w:proofErr w:type="gramEnd"/>
+      <w:r>
+        <w:rPr>
+          <w:lang w:eastAsia="zh-CN"/>
+        </w:rPr>
+        <w:t xml:space="preserve"> to the fuzzy logic contro</w:t>
+      </w:r>
+      <w:r>
+        <w:rPr>
+          <w:lang w:eastAsia="zh-CN"/>
+        </w:rPr>
+        <w:t>l</w:t>
+      </w:r>
+      <w:r>
+        <w:rPr>
+          <w:lang w:eastAsia="zh-CN"/>
+        </w:rPr>
+        <w:t>l</w:t>
+      </w:r>
+      <w:r>
+        <w:rPr>
+          <w:lang w:eastAsia="zh-CN"/>
+        </w:rPr>
+        <w:t>er</w:t>
+      </w:r>
+      <w:r>
+        <w:rPr>
+          <w:lang w:eastAsia="zh-CN"/>
+        </w:rPr>
+        <w:t>.</w:t>
+      </w:r>
+      <w:r>
+        <w:rPr>
+          <w:lang w:eastAsia="zh-CN"/>
+        </w:rPr>
+        <w:t xml:space="preserve"> </w:t>
+      </w:r>
+      <w:r>
+        <w:rPr>
+          <w:lang w:eastAsia="zh-CN"/>
+        </w:rPr>
+        <w:t>Rules are list down below</w:t>
+      </w:r>
+      <w:bookmarkStart w:id="10" w:name="_GoBack"/>
+      <w:bookmarkEnd w:id="10"/>
+      <w:r>
+        <w:rPr>
+          <w:lang w:eastAsia="zh-CN"/>
+        </w:rPr>
+        <w:t xml:space="preserve"> </w:t>
+      </w:r>
     </w:p>
     <w:sectPr>
       <w:pgSz w:w="11906" w:h="16838"/>
@@ -2021,7 +3883,7 @@
   <w:docDefaults>
     <w:rPrDefault>
       <w:rPr>
-        <w:rFonts w:asciiTheme="minorHAnsi" w:eastAsiaTheme="minorHAnsi" w:hAnsiTheme="minorHAnsi" w:cstheme="minorBidi"/>
+        <w:rFonts w:asciiTheme="minorHAnsi" w:eastAsia="SimSun" w:hAnsiTheme="minorHAnsi" w:cstheme="minorBidi"/>
         <w:sz w:val="22"/>
         <w:szCs w:val="22"/>
         <w:lang w:val="en-NZ" w:eastAsia="en-US" w:bidi="ar-SA"/>
@@ -2033,7 +3895,7 @@
       </w:pPr>
     </w:pPrDefault>
   </w:docDefaults>
-  <w:latentStyles w:defLockedState="0" w:defUIPriority="99" w:defSemiHidden="0" w:defUnhideWhenUsed="0" w:defQFormat="0" w:count="376">
+  <w:latentStyles w:defLockedState="0" w:defUIPriority="99" w:defSemiHidden="0" w:defUnhideWhenUsed="0" w:defQFormat="0" w:count="375">
     <w:lsdException w:name="Normal" w:uiPriority="0" w:qFormat="1"/>
     <w:lsdException w:name="heading 1" w:uiPriority="9" w:qFormat="1"/>
     <w:lsdException w:name="heading 2" w:semiHidden="1" w:uiPriority="9" w:unhideWhenUsed="1" w:qFormat="1"/>
@@ -2139,6 +4001,7 @@
     <w:lsdException w:name="HTML Sample" w:semiHidden="1" w:unhideWhenUsed="1"/>
     <w:lsdException w:name="HTML Typewriter" w:semiHidden="1" w:unhideWhenUsed="1"/>
     <w:lsdException w:name="HTML Variable" w:semiHidden="1" w:unhideWhenUsed="1"/>
+    <w:lsdException w:name="Normal Table" w:semiHidden="1" w:unhideWhenUsed="1"/>
     <w:lsdException w:name="annotation subject" w:semiHidden="1" w:unhideWhenUsed="1"/>
     <w:lsdException w:name="No List" w:semiHidden="1" w:unhideWhenUsed="1"/>
     <w:lsdException w:name="Outline List 1" w:semiHidden="1" w:unhideWhenUsed="1"/>
@@ -2185,8 +4048,10 @@
     <w:lsdException w:name="Table Subtle 2" w:semiHidden="1" w:unhideWhenUsed="1"/>
     <w:lsdException w:name="Table Web 1" w:semiHidden="1" w:unhideWhenUsed="1"/>
     <w:lsdException w:name="Table Web 2" w:semiHidden="1" w:unhideWhenUsed="1"/>
+    <w:lsdException w:name="Table Web 3" w:semiHidden="1" w:unhideWhenUsed="1"/>
     <w:lsdException w:name="Balloon Text" w:semiHidden="1" w:unhideWhenUsed="1"/>
     <w:lsdException w:name="Table Grid" w:uiPriority="39"/>
+    <w:lsdException w:name="Table Theme" w:semiHidden="1" w:unhideWhenUsed="1"/>
     <w:lsdException w:name="Placeholder Text" w:semiHidden="1"/>
     <w:lsdException w:name="No Spacing" w:uiPriority="1" w:qFormat="1"/>
     <w:lsdException w:name="Light Shading" w:uiPriority="60"/>
@@ -2406,12 +4271,11 @@
     <w:lsdException w:name="Smart Hyperlink" w:semiHidden="1" w:unhideWhenUsed="1"/>
     <w:lsdException w:name="Hashtag" w:semiHidden="1" w:unhideWhenUsed="1"/>
     <w:lsdException w:name="Unresolved Mention" w:semiHidden="1" w:unhideWhenUsed="1"/>
-    <w:lsdException w:name="Smart Link" w:semiHidden="1" w:unhideWhenUsed="1"/>
   </w:latentStyles>
   <w:style w:type="paragraph" w:default="1" w:styleId="Normal">
     <w:name w:val="Normal"/>
     <w:qFormat/>
-    <w:rsid w:val="00C342CA"/>
+    <w:rsid w:val="009F1131"/>
   </w:style>
   <w:style w:type="paragraph" w:styleId="Heading1">
     <w:name w:val="heading 1"/>
@@ -2454,6 +4318,28 @@
       <w:color w:val="2F5496" w:themeColor="accent1" w:themeShade="BF"/>
       <w:sz w:val="26"/>
       <w:szCs w:val="26"/>
+    </w:rPr>
+  </w:style>
+  <w:style w:type="paragraph" w:styleId="Heading3">
+    <w:name w:val="heading 3"/>
+    <w:basedOn w:val="Normal"/>
+    <w:next w:val="Normal"/>
+    <w:link w:val="Heading3Char"/>
+    <w:uiPriority w:val="9"/>
+    <w:unhideWhenUsed/>
+    <w:qFormat/>
+    <w:rsid w:val="00EE321E"/>
+    <w:pPr>
+      <w:keepNext/>
+      <w:keepLines/>
+      <w:spacing w:before="40" w:after="0"/>
+      <w:outlineLvl w:val="2"/>
+    </w:pPr>
+    <w:rPr>
+      <w:rFonts w:asciiTheme="majorHAnsi" w:eastAsiaTheme="majorEastAsia" w:hAnsiTheme="majorHAnsi" w:cstheme="majorBidi"/>
+      <w:color w:val="1F3763" w:themeColor="accent1" w:themeShade="7F"/>
+      <w:sz w:val="24"/>
+      <w:szCs w:val="24"/>
     </w:rPr>
   </w:style>
   <w:style w:type="character" w:default="1" w:styleId="DefaultParagraphFont">
@@ -2588,7 +4474,111 @@
       </w:tblBorders>
     </w:tblPr>
   </w:style>
+  <w:style w:type="character" w:customStyle="1" w:styleId="Heading3Char">
+    <w:name w:val="Heading 3 Char"/>
+    <w:basedOn w:val="DefaultParagraphFont"/>
+    <w:link w:val="Heading3"/>
+    <w:uiPriority w:val="9"/>
+    <w:rsid w:val="00EE321E"/>
+    <w:rPr>
+      <w:rFonts w:asciiTheme="majorHAnsi" w:eastAsiaTheme="majorEastAsia" w:hAnsiTheme="majorHAnsi" w:cstheme="majorBidi"/>
+      <w:color w:val="1F3763" w:themeColor="accent1" w:themeShade="7F"/>
+      <w:sz w:val="24"/>
+      <w:szCs w:val="24"/>
+    </w:rPr>
+  </w:style>
+  <w:style w:type="paragraph" w:styleId="TOCHeading">
+    <w:name w:val="TOC Heading"/>
+    <w:basedOn w:val="Heading1"/>
+    <w:next w:val="Normal"/>
+    <w:uiPriority w:val="39"/>
+    <w:unhideWhenUsed/>
+    <w:qFormat/>
+    <w:rsid w:val="002C08C1"/>
+    <w:pPr>
+      <w:outlineLvl w:val="9"/>
+    </w:pPr>
+    <w:rPr>
+      <w:lang w:val="en-US"/>
+    </w:rPr>
+  </w:style>
+  <w:style w:type="paragraph" w:styleId="TOC1">
+    <w:name w:val="toc 1"/>
+    <w:basedOn w:val="Normal"/>
+    <w:next w:val="Normal"/>
+    <w:autoRedefine/>
+    <w:uiPriority w:val="39"/>
+    <w:unhideWhenUsed/>
+    <w:rsid w:val="002C08C1"/>
+    <w:pPr>
+      <w:spacing w:after="100"/>
+    </w:pPr>
+  </w:style>
+  <w:style w:type="paragraph" w:styleId="TOC2">
+    <w:name w:val="toc 2"/>
+    <w:basedOn w:val="Normal"/>
+    <w:next w:val="Normal"/>
+    <w:autoRedefine/>
+    <w:uiPriority w:val="39"/>
+    <w:unhideWhenUsed/>
+    <w:rsid w:val="002C08C1"/>
+    <w:pPr>
+      <w:spacing w:after="100"/>
+      <w:ind w:left="220"/>
+    </w:pPr>
+  </w:style>
+  <w:style w:type="paragraph" w:styleId="TOC3">
+    <w:name w:val="toc 3"/>
+    <w:basedOn w:val="Normal"/>
+    <w:next w:val="Normal"/>
+    <w:autoRedefine/>
+    <w:uiPriority w:val="39"/>
+    <w:unhideWhenUsed/>
+    <w:rsid w:val="002C08C1"/>
+    <w:pPr>
+      <w:spacing w:after="100"/>
+      <w:ind w:left="440"/>
+    </w:pPr>
+  </w:style>
+  <w:style w:type="character" w:styleId="Hyperlink">
+    <w:name w:val="Hyperlink"/>
+    <w:basedOn w:val="DefaultParagraphFont"/>
+    <w:uiPriority w:val="99"/>
+    <w:unhideWhenUsed/>
+    <w:rsid w:val="002C08C1"/>
+    <w:rPr>
+      <w:color w:val="0563C1" w:themeColor="hyperlink"/>
+      <w:u w:val="single"/>
+    </w:rPr>
+  </w:style>
 </w:styles>
+</file>
+
+<file path=word/ink/ink1.xml><?xml version="1.0" encoding="utf-8"?>
+<inkml:ink xmlns:inkml="http://www.w3.org/2003/InkML">
+  <inkml:definitions>
+    <inkml:context xml:id="ctx0">
+      <inkml:inkSource xml:id="inkSrc0">
+        <inkml:traceFormat>
+          <inkml:channel name="X" type="integer" min="-2.14748E9" max="2.14748E9" units="cm"/>
+          <inkml:channel name="Y" type="integer" min="-2.14748E9" max="2.14748E9" units="cm"/>
+        </inkml:traceFormat>
+        <inkml:channelProperties>
+          <inkml:channelProperty channel="X" name="resolution" value="1000" units="1/cm"/>
+          <inkml:channelProperty channel="Y" name="resolution" value="1000" units="1/cm"/>
+        </inkml:channelProperties>
+      </inkml:inkSource>
+      <inkml:timestamp xml:id="ts0" timeString="2019-05-30T08:34:30.104"/>
+    </inkml:context>
+    <inkml:brush xml:id="br0">
+      <inkml:brushProperty name="width" value="0.1" units="cm"/>
+      <inkml:brushProperty name="height" value="0.1" units="cm"/>
+      <inkml:brushProperty name="color" value="#E71224"/>
+      <inkml:brushProperty name="ignorePressure" value="1"/>
+    </inkml:brush>
+  </inkml:definitions>
+  <inkml:trace contextRef="#ctx0" brushRef="#br0">302 1090,'333'115,"-44"-17,-152-42,124 73,-157-77,3-5,37 9,-98-39,0-2,2-1,-1-3,1-2,35 2,20-1,-92-7,2 0,-1-1,0-1,0 0,0 0,1-1,-1-1,0 0,1 0,-1-1,9-3,23-14,-1-1,-1-3,11-9,10-4,-31 20,38-28,42-57,-58 30,-34 40,73-126,-46 83,-42 66,-1 1,0-1,-1-1,0 1,0 0,-1-1,0 1,-1-1,0 0,0 0,0-7,-3-104,0 112,1 1,-2-1,1 1,-1 0,0 0,0 0,-1 1,0-1,-2-2,-7-15,-66-94,69 100,0-2,2 1,0-1,-4-19,-17-39,20 57,-2 0,0 1,-1 0,-1 1,-1 0,-1 1,-3-2,3 9,0 0,0 1,-1 1,-1 1,1 0,-2 1,1 1,-1 0,1 1,-1 1,-1 1,-7 0,-28-8,-297-38,123-4,46 5,-7 16,97 19,63 7,0 2,-1 1,0 2,0 1,-7 1,-13 0,-27-1,-161 7,35 38,72-12,106-28,0 1,1 1,0 2,0 0,1 1,1 2,0 0,0 1,1 1,-17 15,14-8,1 1,1 1,1 1,-15 22,29-34,1 0,0 0,0 1,1 0,1-1,0 2,1-1,1 0,0 1,-1 13,11 137,-1-85,-5-45,-3-22,1 0,1 0,1 0,-1 0,2 0,0 0,0-1,1 1,0-1,6 6,0-1,1-1,1 0,0-1,11 10,-13-13,13 11,1-2,1 0,1-2,1-1,0-1,1-1,1-2,12 5,59 19,65 15,-136-44,147 24,-104-22,97-6,-161-2,-1 0</inkml:trace>
+</inkml:ink>
 </file>
 
 <file path=word/theme/theme1.xml><?xml version="1.0" encoding="utf-8"?>
@@ -2884,4 +4874,16 @@
     </a:ext>
   </a:extLst>
 </a:theme>
+</file>
+
+<file path=customXml/item1.xml><?xml version="1.0" encoding="utf-8"?>
+<b:Sources xmlns:b="http://schemas.openxmlformats.org/officeDocument/2006/bibliography" xmlns="http://schemas.openxmlformats.org/officeDocument/2006/bibliography" SelectedStyle="\APASixthEditionOfficeOnline.xsl" StyleName="APA" Version="6"/>
+</file>
+
+<file path=customXml/itemProps1.xml><?xml version="1.0" encoding="utf-8"?>
+<ds:datastoreItem xmlns:ds="http://schemas.openxmlformats.org/officeDocument/2006/customXml" ds:itemID="{3304AB8F-78E8-418F-88DE-78FE09E41C7F}">
+  <ds:schemaRefs>
+    <ds:schemaRef ds:uri="http://schemas.openxmlformats.org/officeDocument/2006/bibliography"/>
+  </ds:schemaRefs>
+</ds:datastoreItem>
 </file>
</xml_diff>